<commit_message>
realizando pequenas atualizacoes nno codigo e nos contratos de operacao
</commit_message>
<xml_diff>
--- a/diagramas/geral/CONTRATOS DE OPERAÇÃO.docx
+++ b/diagramas/geral/CONTRATOS DE OPERAÇÃO.docx
@@ -1,142 +1,110 @@
 
 <file path=word/document.xml><?xml version="1.0" encoding="utf-8"?>
-<w:document xmlns:mc="http://schemas.openxmlformats.org/markup-compatibility/2006" xmlns:o="urn:schemas-microsoft-com:office:office" xmlns:r="http://schemas.openxmlformats.org/officeDocument/2006/relationships" xmlns:m="http://schemas.openxmlformats.org/officeDocument/2006/math" xmlns:v="urn:schemas-microsoft-com:vml" xmlns:wp="http://schemas.openxmlformats.org/drawingml/2006/wordprocessingDrawing" xmlns:w10="urn:schemas-microsoft-com:office:word" xmlns:w="http://schemas.openxmlformats.org/wordprocessingml/2006/main" xmlns:wne="http://schemas.microsoft.com/office/word/2006/wordml" xmlns:sl="http://schemas.openxmlformats.org/schemaLibrary/2006/main" xmlns:a="http://schemas.openxmlformats.org/drawingml/2006/main" xmlns:pic="http://schemas.openxmlformats.org/drawingml/2006/picture" xmlns:c="http://schemas.openxmlformats.org/drawingml/2006/chart" xmlns:lc="http://schemas.openxmlformats.org/drawingml/2006/lockedCanvas" xmlns:dgm="http://schemas.openxmlformats.org/drawingml/2006/diagram" xmlns:wps="http://schemas.microsoft.com/office/word/2010/wordprocessingShape" xmlns:wpg="http://schemas.microsoft.com/office/word/2010/wordprocessingGroup" xmlns:w14="http://schemas.microsoft.com/office/word/2010/wordml" xmlns:w15="http://schemas.microsoft.com/office/word/2012/wordml" xmlns:w16="http://schemas.microsoft.com/office/word/2018/wordml" xmlns:w16cex="http://schemas.microsoft.com/office/word/2018/wordml/cex" xmlns:w16cid="http://schemas.microsoft.com/office/word/2016/wordml/cid" xmlns="http://schemas.microsoft.com/office/tasks/2019/documenttasks" xmlns:cr="http://schemas.microsoft.com/office/comments/2020/reactions">
+<w:document xmlns:wpc="http://schemas.microsoft.com/office/word/2010/wordprocessingCanvas" xmlns:cx="http://schemas.microsoft.com/office/drawing/2014/chartex" xmlns:cx1="http://schemas.microsoft.com/office/drawing/2015/9/8/chartex" xmlns:cx2="http://schemas.microsoft.com/office/drawing/2015/10/21/chartex" xmlns:cx3="http://schemas.microsoft.com/office/drawing/2016/5/9/chartex" xmlns:cx4="http://schemas.microsoft.com/office/drawing/2016/5/10/chartex" xmlns:cx5="http://schemas.microsoft.com/office/drawing/2016/5/11/chartex" xmlns:cx6="http://schemas.microsoft.com/office/drawing/2016/5/12/chartex" xmlns:cx7="http://schemas.microsoft.com/office/drawing/2016/5/13/chartex" xmlns:cx8="http://schemas.microsoft.com/office/drawing/2016/5/14/chartex" xmlns:mc="http://schemas.openxmlformats.org/markup-compatibility/2006" xmlns:aink="http://schemas.microsoft.com/office/drawing/2016/ink" xmlns:am3d="http://schemas.microsoft.com/office/drawing/2017/model3d" xmlns:o="urn:schemas-microsoft-com:office:office" xmlns:r="http://schemas.openxmlformats.org/officeDocument/2006/relationships" xmlns:m="http://schemas.openxmlformats.org/officeDocument/2006/math" xmlns:v="urn:schemas-microsoft-com:vml" xmlns:wp14="http://schemas.microsoft.com/office/word/2010/wordprocessingDrawing" xmlns:wp="http://schemas.openxmlformats.org/drawingml/2006/wordprocessingDrawing" xmlns:w10="urn:schemas-microsoft-com:office:word" xmlns:w="http://schemas.openxmlformats.org/wordprocessingml/2006/main" xmlns:w14="http://schemas.microsoft.com/office/word/2010/wordml" xmlns:w15="http://schemas.microsoft.com/office/word/2012/wordml" xmlns:w16cex="http://schemas.microsoft.com/office/word/2018/wordml/cex" xmlns:w16cid="http://schemas.microsoft.com/office/word/2016/wordml/cid" xmlns:w16="http://schemas.microsoft.com/office/word/2018/wordml" xmlns:w16se="http://schemas.microsoft.com/office/word/2015/wordml/symex" xmlns:wpg="http://schemas.microsoft.com/office/word/2010/wordprocessingGroup" xmlns:wpi="http://schemas.microsoft.com/office/word/2010/wordprocessingInk" xmlns:wne="http://schemas.microsoft.com/office/word/2006/wordml" xmlns:wps="http://schemas.microsoft.com/office/word/2010/wordprocessingShape" mc:Ignorable="w14 w15 w16se w16cid w16 w16cex wp14">
   <w:body>
     <w:p>
       <w:pPr>
         <w:jc w:val="center"/>
         <w:rPr>
-          <w:b w:val="1"/>
-          <w:bCs w:val="1"/>
+          <w:b/>
+          <w:bCs/>
           <w:sz w:val="30"/>
           <w:szCs w:val="30"/>
         </w:rPr>
       </w:pPr>
       <w:r>
         <w:rPr>
-          <w:b w:val="1"/>
-          <w:bCs w:val="1"/>
-          <w:sz w:val="30"/>
-          <w:szCs w:val="30"/>
-          <w:rtl w:val="0"/>
-        </w:rPr>
-        <w:t xml:space="preserve">CONTRATOS DE OPERAÇÃO</w:t>
-      </w:r>
-    </w:p>
-    <w:p>
-      <w:pPr>
-        <w:jc w:val="center"/>
-        <w:rPr>
-          <w:b w:val="1"/>
-          <w:bCs w:val="1"/>
+          <w:b/>
+          <w:bCs/>
           <w:sz w:val="30"/>
           <w:szCs w:val="30"/>
         </w:rPr>
-      </w:pPr>
-      <w:r>
-        <w:rPr>
-          <w:rtl w:val="0"/>
-        </w:rPr>
+        <w:t>CONTRATOS DE OPERAÇÃO</w:t>
       </w:r>
     </w:p>
     <w:p>
       <w:pPr>
         <w:jc w:val="center"/>
         <w:rPr>
-          <w:b w:val="1"/>
-          <w:bCs w:val="1"/>
+          <w:b/>
+          <w:bCs/>
           <w:sz w:val="30"/>
           <w:szCs w:val="30"/>
         </w:rPr>
       </w:pPr>
-      <w:r>
-        <w:rPr>
-          <w:rtl w:val="0"/>
-        </w:rPr>
-      </w:r>
     </w:p>
     <w:p>
       <w:pPr>
         <w:jc w:val="center"/>
         <w:rPr>
-          <w:b w:val="1"/>
-          <w:bCs w:val="1"/>
+          <w:b/>
+          <w:bCs/>
           <w:sz w:val="30"/>
           <w:szCs w:val="30"/>
         </w:rPr>
       </w:pPr>
-      <w:r>
-        <w:pict>
-          <v:rect style="width:0.0pt;height:1.5pt" o:hr="t" o:hrstd="t" o:hralign="center" fillcolor="#A0A0A0" stroked="f"/>
+    </w:p>
+    <w:p>
+      <w:pPr>
+        <w:jc w:val="center"/>
+        <w:rPr>
+          <w:b/>
+          <w:bCs/>
+          <w:sz w:val="30"/>
+          <w:szCs w:val="30"/>
+        </w:rPr>
+      </w:pPr>
+      <w:r>
+        <w:pict w14:anchorId="6D3DF11C">
+          <v:rect id="_x0000_i1025" style="width:0;height:1.5pt" o:hralign="center" o:hrstd="t" o:hr="t" fillcolor="#a0a0a0" stroked="f"/>
         </w:pict>
       </w:r>
-      <w:r>
-        <w:rPr>
-          <w:rtl w:val="0"/>
-        </w:rPr>
-      </w:r>
-    </w:p>
-    <w:p>
-      <w:pPr>
-        <w:rPr/>
-      </w:pPr>
-      <w:r>
-        <w:rPr>
-          <w:rtl w:val="0"/>
-        </w:rPr>
-      </w:r>
-    </w:p>
-    <w:p>
-      <w:pPr>
-        <w:rPr/>
-      </w:pPr>
-      <w:r>
-        <w:rPr>
-          <w:rtl w:val="0"/>
-        </w:rPr>
-        <w:t xml:space="preserve">Operação: cadastrarProjeto(cliente, dataInicio, prazo, descricao, contrato)</w:t>
-      </w:r>
-    </w:p>
-    <w:p>
-      <w:pPr>
-        <w:rPr/>
-      </w:pPr>
-      <w:r>
-        <w:rPr>
-          <w:rtl w:val="0"/>
-        </w:rPr>
-      </w:r>
-    </w:p>
-    <w:p>
-      <w:pPr>
-        <w:rPr/>
-      </w:pPr>
-      <w:r>
-        <w:rPr>
-          <w:rtl w:val="0"/>
-        </w:rPr>
-        <w:t xml:space="preserve">Referências Cruzadas: Caso de Uso - ECU 001 - Cadastrar Projeto</w:t>
-      </w:r>
-    </w:p>
-    <w:p>
-      <w:pPr>
-        <w:rPr/>
-      </w:pPr>
-      <w:r>
-        <w:rPr>
-          <w:rtl w:val="0"/>
-        </w:rPr>
-      </w:r>
-    </w:p>
-    <w:p>
-      <w:pPr>
-        <w:rPr/>
-      </w:pPr>
-      <w:r>
-        <w:rPr>
-          <w:rtl w:val="0"/>
-        </w:rPr>
-        <w:t xml:space="preserve">Pré-condições:</w:t>
+    </w:p>
+    <w:p/>
+    <w:p>
+      <w:r>
+        <w:t xml:space="preserve">Operação: </w:t>
+      </w:r>
+      <w:proofErr w:type="spellStart"/>
+      <w:proofErr w:type="gramStart"/>
+      <w:r>
+        <w:t>cadastrarProjeto</w:t>
+      </w:r>
+      <w:proofErr w:type="spellEnd"/>
+      <w:r>
+        <w:t>(</w:t>
+      </w:r>
+      <w:proofErr w:type="gramEnd"/>
+      <w:r>
+        <w:t xml:space="preserve">cliente, </w:t>
+      </w:r>
+      <w:proofErr w:type="spellStart"/>
+      <w:r>
+        <w:t>dataInicio</w:t>
+      </w:r>
+      <w:proofErr w:type="spellEnd"/>
+      <w:r>
+        <w:t xml:space="preserve">, prazo, </w:t>
+      </w:r>
+      <w:proofErr w:type="spellStart"/>
+      <w:r>
+        <w:t>descricao</w:t>
+      </w:r>
+      <w:proofErr w:type="spellEnd"/>
+      <w:r>
+        <w:t>, contrato)</w:t>
+      </w:r>
+    </w:p>
+    <w:p/>
+    <w:p>
+      <w:r>
+        <w:t>Referências Cruzadas: Caso de Uso - ECU 001 - Cadastrar Projeto</w:t>
+      </w:r>
+    </w:p>
+    <w:p/>
+    <w:p>
+      <w:r>
+        <w:t>Pré-condições:</w:t>
       </w:r>
     </w:p>
     <w:p>
@@ -145,16 +113,9 @@
           <w:ilvl w:val="0"/>
           <w:numId w:val="9"/>
         </w:numPr>
-        <w:ind w:left="720" w:hanging="360"/>
-        <w:rPr>
-          <w:u w:val="none"/>
-        </w:rPr>
-      </w:pPr>
-      <w:r>
-        <w:rPr>
-          <w:rtl w:val="0"/>
-        </w:rPr>
-        <w:t xml:space="preserve">O Ator deve estar identificado e autenticado no sistema.</w:t>
+      </w:pPr>
+      <w:r>
+        <w:t>O Ator deve estar identificado e autenticado no sistema.</w:t>
       </w:r>
     </w:p>
     <w:p>
@@ -163,37 +124,15 @@
           <w:ilvl w:val="0"/>
           <w:numId w:val="9"/>
         </w:numPr>
-        <w:ind w:left="720" w:hanging="360"/>
-        <w:rPr>
-          <w:u w:val="none"/>
-        </w:rPr>
-      </w:pPr>
-      <w:r>
-        <w:rPr>
-          <w:rtl w:val="0"/>
-        </w:rPr>
-        <w:t xml:space="preserve">Os dados obrigatórios (cliente, início, prazo, descrição) devem ter sido validados e estar corretos.</w:t>
-      </w:r>
-    </w:p>
-    <w:p>
-      <w:pPr>
-        <w:rPr/>
-      </w:pPr>
-      <w:r>
-        <w:rPr>
-          <w:rtl w:val="0"/>
-        </w:rPr>
-      </w:r>
-    </w:p>
-    <w:p>
-      <w:pPr>
-        <w:rPr/>
-      </w:pPr>
-      <w:r>
-        <w:rPr>
-          <w:rtl w:val="0"/>
-        </w:rPr>
-        <w:t xml:space="preserve">Pós-condições:</w:t>
+      </w:pPr>
+      <w:r>
+        <w:t>Os dados obrigatórios (cliente, início, prazo, descrição) devem ter sido validados e estar corretos.</w:t>
+      </w:r>
+    </w:p>
+    <w:p/>
+    <w:p>
+      <w:r>
+        <w:t>Pós-condições:</w:t>
       </w:r>
     </w:p>
     <w:p>
@@ -202,28 +141,9 @@
           <w:ilvl w:val="0"/>
           <w:numId w:val="13"/>
         </w:numPr>
-        <w:ind w:left="720" w:hanging="360"/>
-        <w:rPr>
-          <w:u w:val="none"/>
-        </w:rPr>
-      </w:pPr>
-      <w:r>
-        <w:rPr>
-          <w:rtl w:val="0"/>
-        </w:rPr>
-        <w:t xml:space="preserve">Uma nova instância </w:t>
-      </w:r>
-      <w:r>
-        <w:rPr>
-          <w:rtl w:val="0"/>
-        </w:rPr>
-        <w:t xml:space="preserve">p</w:t>
-      </w:r>
-      <w:r>
-        <w:rPr>
-          <w:rtl w:val="0"/>
-        </w:rPr>
-        <w:t xml:space="preserve"> da classe Projeto foi criada.</w:t>
+      </w:pPr>
+      <w:r>
+        <w:t>Uma nova instância p da classe Projeto foi criada.</w:t>
       </w:r>
     </w:p>
     <w:p>
@@ -232,16 +152,20 @@
           <w:ilvl w:val="0"/>
           <w:numId w:val="13"/>
         </w:numPr>
-        <w:ind w:left="720" w:hanging="360"/>
-        <w:rPr>
-          <w:u w:val="none"/>
-        </w:rPr>
-      </w:pPr>
-      <w:r>
-        <w:rPr>
-          <w:rtl w:val="0"/>
-        </w:rPr>
-        <w:t xml:space="preserve">A instância p da classe projeto foi associada a um idProjeto.</w:t>
+      </w:pPr>
+      <w:r>
+        <w:t>A instância p da classe projeto</w:t>
+      </w:r>
+      <w:r>
+        <w:t xml:space="preserve"> foi associada a um </w:t>
+      </w:r>
+      <w:proofErr w:type="spellStart"/>
+      <w:r>
+        <w:t>idProjeto</w:t>
+      </w:r>
+      <w:proofErr w:type="spellEnd"/>
+      <w:r>
+        <w:t>.</w:t>
       </w:r>
     </w:p>
     <w:p>
@@ -250,16 +174,19 @@
           <w:ilvl w:val="0"/>
           <w:numId w:val="13"/>
         </w:numPr>
-        <w:ind w:left="720" w:hanging="360"/>
-        <w:rPr>
-          <w:u w:val="none"/>
-        </w:rPr>
-      </w:pPr>
-      <w:r>
-        <w:rPr>
-          <w:rtl w:val="0"/>
-        </w:rPr>
-        <w:t xml:space="preserve">O atributo p.cliente foi definido com base no parâmetro cliente.</w:t>
+      </w:pPr>
+      <w:r>
+        <w:t xml:space="preserve">O atributo </w:t>
+      </w:r>
+      <w:proofErr w:type="spellStart"/>
+      <w:proofErr w:type="gramStart"/>
+      <w:r>
+        <w:t>p.cliente</w:t>
+      </w:r>
+      <w:proofErr w:type="spellEnd"/>
+      <w:proofErr w:type="gramEnd"/>
+      <w:r>
+        <w:t xml:space="preserve"> foi definido com base no parâmetro cliente.</w:t>
       </w:r>
     </w:p>
     <w:p>
@@ -268,16 +195,27 @@
           <w:ilvl w:val="0"/>
           <w:numId w:val="13"/>
         </w:numPr>
-        <w:ind w:left="720" w:hanging="360"/>
-        <w:rPr>
-          <w:u w:val="none"/>
-        </w:rPr>
-      </w:pPr>
-      <w:r>
-        <w:rPr>
-          <w:rtl w:val="0"/>
-        </w:rPr>
-        <w:t xml:space="preserve">O atributo p.dataInicio foi definido com base no parâmetro dataInicio.</w:t>
+      </w:pPr>
+      <w:r>
+        <w:t xml:space="preserve">O atributo </w:t>
+      </w:r>
+      <w:proofErr w:type="spellStart"/>
+      <w:proofErr w:type="gramStart"/>
+      <w:r>
+        <w:t>p.dataInicio</w:t>
+      </w:r>
+      <w:proofErr w:type="spellEnd"/>
+      <w:proofErr w:type="gramEnd"/>
+      <w:r>
+        <w:t xml:space="preserve"> foi definido com base no parâmetro </w:t>
+      </w:r>
+      <w:proofErr w:type="spellStart"/>
+      <w:r>
+        <w:t>dataInicio</w:t>
+      </w:r>
+      <w:proofErr w:type="spellEnd"/>
+      <w:r>
+        <w:t>.</w:t>
       </w:r>
     </w:p>
     <w:p>
@@ -286,16 +224,19 @@
           <w:ilvl w:val="0"/>
           <w:numId w:val="13"/>
         </w:numPr>
-        <w:ind w:left="720" w:hanging="360"/>
-        <w:rPr>
-          <w:u w:val="none"/>
-        </w:rPr>
-      </w:pPr>
-      <w:r>
-        <w:rPr>
-          <w:rtl w:val="0"/>
-        </w:rPr>
-        <w:t xml:space="preserve">O atributo p.prazo foi definido com base no parâmetro prazo.</w:t>
+      </w:pPr>
+      <w:r>
+        <w:t xml:space="preserve">O atributo </w:t>
+      </w:r>
+      <w:proofErr w:type="spellStart"/>
+      <w:proofErr w:type="gramStart"/>
+      <w:r>
+        <w:t>p.prazo</w:t>
+      </w:r>
+      <w:proofErr w:type="spellEnd"/>
+      <w:proofErr w:type="gramEnd"/>
+      <w:r>
+        <w:t xml:space="preserve"> foi definido com base no parâmetro prazo.</w:t>
       </w:r>
     </w:p>
     <w:p>
@@ -304,16 +245,30 @@
           <w:ilvl w:val="0"/>
           <w:numId w:val="13"/>
         </w:numPr>
-        <w:ind w:left="720" w:hanging="360"/>
-        <w:rPr>
-          <w:u w:val="none"/>
-        </w:rPr>
-      </w:pPr>
-      <w:r>
-        <w:rPr>
-          <w:rtl w:val="0"/>
-        </w:rPr>
-        <w:t xml:space="preserve">O atributo p.descricao foi definido com base no parâmetro descricao.</w:t>
+      </w:pPr>
+      <w:r>
+        <w:t xml:space="preserve">O atributo </w:t>
+      </w:r>
+      <w:proofErr w:type="spellStart"/>
+      <w:proofErr w:type="gramStart"/>
+      <w:r>
+        <w:t>p.descricao</w:t>
+      </w:r>
+      <w:proofErr w:type="spellEnd"/>
+      <w:proofErr w:type="gramEnd"/>
+      <w:r>
+        <w:t xml:space="preserve"> foi d</w:t>
+      </w:r>
+      <w:r>
+        <w:t xml:space="preserve">efinido com base no parâmetro </w:t>
+      </w:r>
+      <w:proofErr w:type="spellStart"/>
+      <w:r>
+        <w:t>descricao</w:t>
+      </w:r>
+      <w:proofErr w:type="spellEnd"/>
+      <w:r>
+        <w:t>.</w:t>
       </w:r>
     </w:p>
     <w:p>
@@ -322,16 +277,19 @@
           <w:ilvl w:val="0"/>
           <w:numId w:val="13"/>
         </w:numPr>
-        <w:ind w:left="720" w:hanging="360"/>
-        <w:rPr>
-          <w:u w:val="none"/>
-        </w:rPr>
-      </w:pPr>
-      <w:r>
-        <w:rPr>
-          <w:rtl w:val="0"/>
-        </w:rPr>
-        <w:t xml:space="preserve">Se o parâmetro contrato não for nulo (conforme Fluxo B), o atributo p.contrato foi associado ao arquivo importado.</w:t>
+      </w:pPr>
+      <w:r>
+        <w:t xml:space="preserve">Se o parâmetro contrato não for nulo (conforme Fluxo B), o atributo </w:t>
+      </w:r>
+      <w:proofErr w:type="spellStart"/>
+      <w:proofErr w:type="gramStart"/>
+      <w:r>
+        <w:t>p.contrato</w:t>
+      </w:r>
+      <w:proofErr w:type="spellEnd"/>
+      <w:proofErr w:type="gramEnd"/>
+      <w:r>
+        <w:t xml:space="preserve"> foi associado ao arquivo importado.</w:t>
       </w:r>
     </w:p>
     <w:p>
@@ -340,104 +298,56 @@
           <w:ilvl w:val="0"/>
           <w:numId w:val="13"/>
         </w:numPr>
-        <w:ind w:left="720" w:hanging="360"/>
-        <w:rPr>
-          <w:u w:val="none"/>
-        </w:rPr>
-      </w:pPr>
-      <w:r>
-        <w:rPr>
-          <w:rtl w:val="0"/>
-        </w:rPr>
-        <w:t xml:space="preserve">A instância p foi associada ao registro geral de projetos do sistema (persistência).</w:t>
-      </w:r>
-    </w:p>
-    <w:p>
-      <w:pPr>
-        <w:rPr/>
-      </w:pPr>
-      <w:r>
-        <w:rPr>
-          <w:rtl w:val="0"/>
-        </w:rPr>
-      </w:r>
-    </w:p>
-    <w:p>
-      <w:pPr>
-        <w:rPr/>
-      </w:pPr>
-      <w:r>
-        <w:pict>
-          <v:rect style="width:0.0pt;height:1.5pt" o:hr="t" o:hrstd="t" o:hralign="center" fillcolor="#A0A0A0" stroked="f"/>
+      </w:pPr>
+      <w:r>
+        <w:t>A instância p foi associada ao registro geral de projetos do sistema (persistência).</w:t>
+      </w:r>
+    </w:p>
+    <w:p/>
+    <w:p>
+      <w:r>
+        <w:pict w14:anchorId="7D155D9D">
+          <v:rect id="_x0000_i1026" style="width:0;height:1.5pt" o:hralign="center" o:hrstd="t" o:hr="t" fillcolor="#a0a0a0" stroked="f"/>
         </w:pict>
       </w:r>
-      <w:r>
-        <w:rPr>
-          <w:rtl w:val="0"/>
-        </w:rPr>
-      </w:r>
-    </w:p>
-    <w:p>
-      <w:pPr>
-        <w:rPr/>
-      </w:pPr>
-      <w:r>
-        <w:rPr>
-          <w:rtl w:val="0"/>
-        </w:rPr>
-      </w:r>
-    </w:p>
-    <w:p>
-      <w:pPr>
-        <w:rPr/>
-      </w:pPr>
-      <w:r>
-        <w:rPr>
-          <w:rtl w:val="0"/>
-        </w:rPr>
-        <w:t xml:space="preserve">Operação: cadastrarEtapas(idProjeto, cronograma, status)</w:t>
-      </w:r>
-    </w:p>
-    <w:p>
-      <w:pPr>
-        <w:rPr/>
-      </w:pPr>
-      <w:r>
-        <w:rPr>
-          <w:rtl w:val="0"/>
-        </w:rPr>
-      </w:r>
-    </w:p>
-    <w:p>
-      <w:pPr>
-        <w:rPr/>
-      </w:pPr>
-      <w:r>
-        <w:rPr>
-          <w:rtl w:val="0"/>
-        </w:rPr>
-        <w:t xml:space="preserve">Referências Cruzadas: Caso de Uso - ECU 002 - Cadastrar etapas do desenvolvimento do Projeto</w:t>
-      </w:r>
-    </w:p>
-    <w:p>
-      <w:pPr>
-        <w:rPr/>
-      </w:pPr>
-      <w:r>
-        <w:rPr>
-          <w:rtl w:val="0"/>
-        </w:rPr>
-      </w:r>
-    </w:p>
-    <w:p>
-      <w:pPr>
-        <w:rPr/>
-      </w:pPr>
-      <w:r>
-        <w:rPr>
-          <w:rtl w:val="0"/>
-        </w:rPr>
-        <w:t xml:space="preserve">Pré-condições:</w:t>
+    </w:p>
+    <w:p/>
+    <w:p>
+      <w:r>
+        <w:t xml:space="preserve">Operação: </w:t>
+      </w:r>
+      <w:proofErr w:type="spellStart"/>
+      <w:proofErr w:type="gramStart"/>
+      <w:r>
+        <w:t>c</w:t>
+      </w:r>
+      <w:r>
+        <w:t>adastrarEtapas</w:t>
+      </w:r>
+      <w:proofErr w:type="spellEnd"/>
+      <w:r>
+        <w:t>(</w:t>
+      </w:r>
+      <w:proofErr w:type="spellStart"/>
+      <w:proofErr w:type="gramEnd"/>
+      <w:r>
+        <w:t>idProjeto</w:t>
+      </w:r>
+      <w:proofErr w:type="spellEnd"/>
+      <w:r>
+        <w:t>, cronograma, status)</w:t>
+      </w:r>
+    </w:p>
+    <w:p/>
+    <w:p>
+      <w:r>
+        <w:t>Referências Cruzadas: Caso de Uso - ECU 002 - Cadastrar etapas do desenvolvimento do Projeto</w:t>
+      </w:r>
+    </w:p>
+    <w:p/>
+    <w:p>
+      <w:r>
+        <w:t>Pré-condições:</w:t>
       </w:r>
     </w:p>
     <w:p>
@@ -446,16 +356,9 @@
           <w:ilvl w:val="0"/>
           <w:numId w:val="4"/>
         </w:numPr>
-        <w:ind w:left="720" w:hanging="360"/>
-        <w:rPr>
-          <w:u w:val="none"/>
-        </w:rPr>
-      </w:pPr>
-      <w:r>
-        <w:rPr>
-          <w:rtl w:val="0"/>
-        </w:rPr>
-        <w:t xml:space="preserve">Um usuário (Ator) está autenticado no sistema.</w:t>
+      </w:pPr>
+      <w:r>
+        <w:t>Um usuário (Ator) está autenticado no sistema.</w:t>
       </w:r>
     </w:p>
     <w:p>
@@ -464,37 +367,23 @@
           <w:ilvl w:val="0"/>
           <w:numId w:val="4"/>
         </w:numPr>
-        <w:ind w:left="720" w:hanging="360"/>
-        <w:rPr>
-          <w:u w:val="none"/>
-        </w:rPr>
-      </w:pPr>
-      <w:r>
-        <w:rPr>
-          <w:rtl w:val="0"/>
-        </w:rPr>
-        <w:t xml:space="preserve">Existe uma instância p da classe Projeto identificada por idProjeto no sistema.</w:t>
-      </w:r>
-    </w:p>
-    <w:p>
-      <w:pPr>
-        <w:rPr/>
-      </w:pPr>
-      <w:r>
-        <w:rPr>
-          <w:rtl w:val="0"/>
-        </w:rPr>
-      </w:r>
-    </w:p>
-    <w:p>
-      <w:pPr>
-        <w:rPr/>
-      </w:pPr>
-      <w:r>
-        <w:rPr>
-          <w:rtl w:val="0"/>
-        </w:rPr>
-        <w:t xml:space="preserve">Pós-condições:</w:t>
+      </w:pPr>
+      <w:r>
+        <w:t xml:space="preserve">Existe uma instância p da classe Projeto identificada por </w:t>
+      </w:r>
+      <w:proofErr w:type="spellStart"/>
+      <w:r>
+        <w:t>idProjeto</w:t>
+      </w:r>
+      <w:proofErr w:type="spellEnd"/>
+      <w:r>
+        <w:t xml:space="preserve"> no sistema.</w:t>
+      </w:r>
+    </w:p>
+    <w:p/>
+    <w:p>
+      <w:r>
+        <w:t>Pós-condições:</w:t>
       </w:r>
     </w:p>
     <w:p>
@@ -503,25 +392,9 @@
           <w:ilvl w:val="0"/>
           <w:numId w:val="12"/>
         </w:numPr>
-        <w:ind w:left="720" w:hanging="360"/>
-      </w:pPr>
-      <w:r>
-        <w:rPr>
-          <w:rtl w:val="0"/>
-        </w:rPr>
-        <w:t xml:space="preserve">Foi criada uma instância </w:t>
-      </w:r>
-      <w:r>
-        <w:rPr>
-          <w:rtl w:val="0"/>
-        </w:rPr>
-        <w:t xml:space="preserve">e</w:t>
-      </w:r>
-      <w:r>
-        <w:rPr>
-          <w:rtl w:val="0"/>
-        </w:rPr>
-        <w:t xml:space="preserve"> da classe Etapa, associada ao projeto p.</w:t>
+      </w:pPr>
+      <w:r>
+        <w:t>Foi criada uma instância e da classe Etapa, associada ao projeto p.</w:t>
       </w:r>
     </w:p>
     <w:p>
@@ -530,16 +403,9 @@
           <w:ilvl w:val="0"/>
           <w:numId w:val="12"/>
         </w:numPr>
-        <w:ind w:left="720" w:hanging="360"/>
-        <w:rPr>
-          <w:u w:val="none"/>
-        </w:rPr>
-      </w:pPr>
-      <w:r>
-        <w:rPr>
-          <w:rtl w:val="0"/>
-        </w:rPr>
-        <w:t xml:space="preserve">O atributo cronograma da instância e foi atualizado com o valor do parâmetro cronograma.</w:t>
+      </w:pPr>
+      <w:r>
+        <w:t>O atributo cronograma da instância e foi atualizado com o valor do parâmetro cronograma.</w:t>
       </w:r>
     </w:p>
     <w:p>
@@ -548,122 +414,75 @@
           <w:ilvl w:val="0"/>
           <w:numId w:val="12"/>
         </w:numPr>
-        <w:ind w:left="720" w:hanging="360"/>
-        <w:rPr>
-          <w:u w:val="none"/>
-        </w:rPr>
-      </w:pPr>
-      <w:r>
-        <w:rPr>
-          <w:rtl w:val="0"/>
-        </w:rPr>
-        <w:t xml:space="preserve">O atributo status da instância e foi atualizado com o valor do parâmetro status.</w:t>
-      </w:r>
-    </w:p>
-    <w:p>
-      <w:pPr>
-        <w:rPr/>
-      </w:pPr>
-      <w:r>
-        <w:rPr>
-          <w:rtl w:val="0"/>
-        </w:rPr>
-      </w:r>
-    </w:p>
-    <w:p>
-      <w:pPr>
-        <w:rPr/>
-      </w:pPr>
-      <w:r>
-        <w:pict>
-          <v:rect style="width:0.0pt;height:1.5pt" o:hr="t" o:hrstd="t" o:hralign="center" fillcolor="#A0A0A0" stroked="f"/>
+      </w:pPr>
+      <w:r>
+        <w:t>O a</w:t>
+      </w:r>
+      <w:r>
+        <w:t>tributo status da instância e foi atualizado com o valor do parâmetro status.</w:t>
+      </w:r>
+    </w:p>
+    <w:p/>
+    <w:p>
+      <w:r>
+        <w:pict w14:anchorId="206315FB">
+          <v:rect id="_x0000_i1027" style="width:0;height:1.5pt" o:hralign="center" o:hrstd="t" o:hr="t" fillcolor="#a0a0a0" stroked="f"/>
         </w:pict>
       </w:r>
       <w:r>
         <w:br w:type="page"/>
       </w:r>
-      <w:r>
-        <w:rPr>
-          <w:rtl w:val="0"/>
-        </w:rPr>
-      </w:r>
-    </w:p>
-    <w:p>
-      <w:pPr>
-        <w:rPr/>
-      </w:pPr>
-      <w:r>
-        <w:pict>
-          <v:rect style="width:0.0pt;height:1.5pt" o:hr="t" o:hrstd="t" o:hralign="center" fillcolor="#A0A0A0" stroked="f"/>
+    </w:p>
+    <w:p>
+      <w:r>
+        <w:lastRenderedPageBreak/>
+        <w:pict w14:anchorId="01A52113">
+          <v:rect id="_x0000_i1028" style="width:0;height:1.5pt" o:hralign="center" o:hrstd="t" o:hr="t" fillcolor="#a0a0a0" stroked="f"/>
         </w:pict>
       </w:r>
-      <w:r>
-        <w:rPr>
-          <w:rtl w:val="0"/>
-        </w:rPr>
-      </w:r>
-    </w:p>
-    <w:p>
-      <w:pPr>
-        <w:rPr/>
-      </w:pPr>
-      <w:r>
-        <w:rPr>
-          <w:rtl w:val="0"/>
-        </w:rPr>
-      </w:r>
-    </w:p>
-    <w:p>
-      <w:pPr>
-        <w:rPr/>
-      </w:pPr>
-      <w:r>
-        <w:rPr>
-          <w:rtl w:val="0"/>
-        </w:rPr>
-        <w:t xml:space="preserve">Operação: cadastrarDesenvolvedor(idProjeto, idDesenvolvedor)</w:t>
-      </w:r>
-    </w:p>
-    <w:p>
-      <w:pPr>
-        <w:rPr/>
-      </w:pPr>
-      <w:r>
-        <w:rPr>
-          <w:rtl w:val="0"/>
-        </w:rPr>
-      </w:r>
-    </w:p>
-    <w:p>
-      <w:pPr>
-        <w:rPr/>
-      </w:pPr>
-      <w:r>
-        <w:rPr>
-          <w:rtl w:val="0"/>
-        </w:rPr>
-        <w:t xml:space="preserve">Referências Cruzadas: Caso de Uso - ECU 003 - Cadastrar Desenvolvedor de algum projeto</w:t>
-      </w:r>
-    </w:p>
-    <w:p>
-      <w:pPr>
-        <w:rPr/>
-      </w:pPr>
-      <w:r>
-        <w:rPr>
-          <w:rtl w:val="0"/>
-        </w:rPr>
-      </w:r>
-    </w:p>
-    <w:p>
-      <w:pPr>
-        <w:rPr/>
-      </w:pPr>
-      <w:r>
-        <w:rPr>
-          <w:rtl w:val="0"/>
-        </w:rPr>
-        <w:t xml:space="preserve">Pré-condições:</w:t>
+    </w:p>
+    <w:p/>
+    <w:p>
+      <w:r>
+        <w:t xml:space="preserve">Operação: </w:t>
+      </w:r>
+      <w:proofErr w:type="spellStart"/>
+      <w:proofErr w:type="gramStart"/>
+      <w:r>
+        <w:t>cadastrarDesenvolvedor</w:t>
+      </w:r>
+      <w:proofErr w:type="spellEnd"/>
+      <w:r>
+        <w:t>(</w:t>
+      </w:r>
+      <w:proofErr w:type="spellStart"/>
+      <w:proofErr w:type="gramEnd"/>
+      <w:r>
+        <w:t>idProjeto</w:t>
+      </w:r>
+      <w:proofErr w:type="spellEnd"/>
+      <w:r>
+        <w:t xml:space="preserve">, </w:t>
+      </w:r>
+      <w:proofErr w:type="spellStart"/>
+      <w:r>
+        <w:t>idDesenvolvedor</w:t>
+      </w:r>
+      <w:proofErr w:type="spellEnd"/>
+      <w:r>
+        <w:t>)</w:t>
+      </w:r>
+    </w:p>
+    <w:p/>
+    <w:p>
+      <w:r>
+        <w:t>Referências Cruzadas: Caso de Uso - ECU 003 - Cadastrar Desenvolvedor de algum projeto</w:t>
+      </w:r>
+    </w:p>
+    <w:p/>
+    <w:p>
+      <w:r>
+        <w:t>Pré-condições:</w:t>
       </w:r>
     </w:p>
     <w:p>
@@ -672,16 +491,12 @@
           <w:ilvl w:val="0"/>
           <w:numId w:val="7"/>
         </w:numPr>
-        <w:ind w:left="720" w:hanging="360"/>
-        <w:rPr>
-          <w:u w:val="none"/>
-        </w:rPr>
-      </w:pPr>
-      <w:r>
-        <w:rPr>
-          <w:rtl w:val="0"/>
-        </w:rPr>
-        <w:t xml:space="preserve">Um usuário (Ator) está autenticado no sistema.</w:t>
+      </w:pPr>
+      <w:r>
+        <w:t>Um usu</w:t>
+      </w:r>
+      <w:r>
+        <w:t>ário (Ator) está autenticado no sistema.</w:t>
       </w:r>
     </w:p>
     <w:p>
@@ -690,16 +505,17 @@
           <w:ilvl w:val="0"/>
           <w:numId w:val="7"/>
         </w:numPr>
-        <w:ind w:left="720" w:hanging="360"/>
-        <w:rPr>
-          <w:u w:val="none"/>
-        </w:rPr>
-      </w:pPr>
-      <w:r>
-        <w:rPr>
-          <w:rtl w:val="0"/>
-        </w:rPr>
-        <w:t xml:space="preserve">Existe uma instância p da classe Projeto identificada por idProjeto no sistema</w:t>
+      </w:pPr>
+      <w:r>
+        <w:t xml:space="preserve">Existe uma instância p da classe Projeto identificada por </w:t>
+      </w:r>
+      <w:proofErr w:type="spellStart"/>
+      <w:r>
+        <w:t>idProjeto</w:t>
+      </w:r>
+      <w:proofErr w:type="spellEnd"/>
+      <w:r>
+        <w:t xml:space="preserve"> no sistema</w:t>
       </w:r>
     </w:p>
     <w:p>
@@ -708,37 +524,23 @@
           <w:ilvl w:val="0"/>
           <w:numId w:val="7"/>
         </w:numPr>
-        <w:ind w:left="720" w:hanging="360"/>
-        <w:rPr>
-          <w:u w:val="none"/>
-        </w:rPr>
-      </w:pPr>
-      <w:r>
-        <w:rPr>
-          <w:rtl w:val="0"/>
-        </w:rPr>
-        <w:t xml:space="preserve">Existe uma instância d da classe Desenvolvedor identificada por idDesenvolvedor no sistema.</w:t>
-      </w:r>
-    </w:p>
-    <w:p>
-      <w:pPr>
-        <w:rPr/>
-      </w:pPr>
-      <w:r>
-        <w:rPr>
-          <w:rtl w:val="0"/>
-        </w:rPr>
-      </w:r>
-    </w:p>
-    <w:p>
-      <w:pPr>
-        <w:rPr/>
-      </w:pPr>
-      <w:r>
-        <w:rPr>
-          <w:rtl w:val="0"/>
-        </w:rPr>
-        <w:t xml:space="preserve">Pós-condições:</w:t>
+      </w:pPr>
+      <w:r>
+        <w:t xml:space="preserve">Existe uma instância d da classe Desenvolvedor identificada por </w:t>
+      </w:r>
+      <w:proofErr w:type="spellStart"/>
+      <w:r>
+        <w:t>idDesenvolvedor</w:t>
+      </w:r>
+      <w:proofErr w:type="spellEnd"/>
+      <w:r>
+        <w:t xml:space="preserve"> no sistema.</w:t>
+      </w:r>
+    </w:p>
+    <w:p/>
+    <w:p>
+      <w:r>
+        <w:t>Pós-condições:</w:t>
       </w:r>
     </w:p>
     <w:p>
@@ -747,104 +549,68 @@
           <w:ilvl w:val="0"/>
           <w:numId w:val="5"/>
         </w:numPr>
-        <w:ind w:left="720" w:hanging="360"/>
+      </w:pPr>
+      <w:r>
+        <w:t>Foi criada uma associação en</w:t>
+      </w:r>
+      <w:r>
+        <w:t>tre a instância p (Projeto) e a instância d (Desenvolvedor).</w:t>
+      </w:r>
+    </w:p>
+    <w:p/>
+    <w:p>
+      <w:r>
+        <w:pict w14:anchorId="6236941D">
+          <v:rect id="_x0000_i1029" style="width:0;height:1.5pt" o:hralign="center" o:hrstd="t" o:hr="t" fillcolor="#a0a0a0" stroked="f"/>
+        </w:pict>
+      </w:r>
+    </w:p>
+    <w:p/>
+    <w:p>
+      <w:r>
+        <w:t xml:space="preserve">Operação: </w:t>
+      </w:r>
+      <w:proofErr w:type="spellStart"/>
+      <w:proofErr w:type="gramStart"/>
+      <w:r>
+        <w:t>cadastrarAtividade</w:t>
+      </w:r>
+      <w:proofErr w:type="spellEnd"/>
+      <w:r>
+        <w:t>(</w:t>
+      </w:r>
+      <w:proofErr w:type="gramEnd"/>
+      <w:r>
+        <w:t xml:space="preserve">nome, </w:t>
+      </w:r>
+      <w:proofErr w:type="spellStart"/>
+      <w:r>
+        <w:t>duracao</w:t>
+      </w:r>
+      <w:proofErr w:type="spellEnd"/>
+      <w:r>
+        <w:t>, local, objetivo, resumo</w:t>
+      </w:r>
+      <w:r>
+        <w:t>)</w:t>
+      </w:r>
+    </w:p>
+    <w:p>
+      <w:pPr>
         <w:rPr>
-          <w:u w:val="none"/>
+          <w:u w:val="single"/>
         </w:rPr>
       </w:pPr>
-      <w:r>
-        <w:rPr>
-          <w:rtl w:val="0"/>
-        </w:rPr>
-        <w:t xml:space="preserve">Foi criada uma associação entre a instância p (Projeto) e a instância d (Desenvolvedor).</w:t>
-      </w:r>
-    </w:p>
-    <w:p>
-      <w:pPr>
-        <w:rPr/>
-      </w:pPr>
-      <w:r>
-        <w:rPr>
-          <w:rtl w:val="0"/>
-        </w:rPr>
-      </w:r>
-    </w:p>
-    <w:p>
-      <w:pPr>
-        <w:rPr/>
-      </w:pPr>
-      <w:r>
-        <w:pict>
-          <v:rect style="width:0.0pt;height:1.5pt" o:hr="t" o:hrstd="t" o:hralign="center" fillcolor="#A0A0A0" stroked="f"/>
-        </w:pict>
-      </w:r>
-      <w:r>
-        <w:rPr>
-          <w:rtl w:val="0"/>
-        </w:rPr>
-      </w:r>
-    </w:p>
-    <w:p>
-      <w:pPr>
-        <w:rPr/>
-      </w:pPr>
-      <w:r>
-        <w:rPr>
-          <w:rtl w:val="0"/>
-        </w:rPr>
-      </w:r>
-    </w:p>
-    <w:p>
-      <w:pPr>
-        <w:rPr/>
-      </w:pPr>
-      <w:r>
-        <w:rPr>
-          <w:rtl w:val="0"/>
-        </w:rPr>
-        <w:t xml:space="preserve">Operação: cadastrarAtividade(nome, duracao, local, objetivo, resumo, listaParticipantes)</w:t>
-      </w:r>
-    </w:p>
-    <w:p>
-      <w:pPr>
-        <w:rPr/>
-      </w:pPr>
-      <w:r>
-        <w:rPr>
-          <w:rtl w:val="0"/>
-        </w:rPr>
-      </w:r>
-    </w:p>
-    <w:p>
-      <w:pPr>
-        <w:rPr/>
-      </w:pPr>
-      <w:r>
-        <w:rPr>
-          <w:rtl w:val="0"/>
-        </w:rPr>
-        <w:t xml:space="preserve">Referências Cruzadas: Caso de Uso - ECU 004 - Cadastrar atividade</w:t>
-      </w:r>
-    </w:p>
-    <w:p>
-      <w:pPr>
-        <w:rPr/>
-      </w:pPr>
-      <w:r>
-        <w:rPr>
-          <w:rtl w:val="0"/>
-        </w:rPr>
-      </w:r>
-    </w:p>
-    <w:p>
-      <w:pPr>
-        <w:rPr/>
-      </w:pPr>
-      <w:r>
-        <w:rPr>
-          <w:rtl w:val="0"/>
-        </w:rPr>
-        <w:t xml:space="preserve">Pré-condições:</w:t>
+    </w:p>
+    <w:p>
+      <w:r>
+        <w:t>Referências Cruzadas: Caso de Uso - ECU 004 - Cadastrar atividade</w:t>
+      </w:r>
+    </w:p>
+    <w:p/>
+    <w:p>
+      <w:r>
+        <w:t>Pré-condições:</w:t>
       </w:r>
     </w:p>
     <w:p>
@@ -853,16 +619,9 @@
           <w:ilvl w:val="0"/>
           <w:numId w:val="6"/>
         </w:numPr>
-        <w:ind w:left="720" w:hanging="360"/>
-        <w:rPr>
-          <w:u w:val="none"/>
-        </w:rPr>
-      </w:pPr>
-      <w:r>
-        <w:rPr>
-          <w:rtl w:val="0"/>
-        </w:rPr>
-        <w:t xml:space="preserve">Um usuário (Ator) está autenticado no sistema.</w:t>
+      </w:pPr>
+      <w:r>
+        <w:t>Um usuário (Ator) está autenticado no sistema.</w:t>
       </w:r>
     </w:p>
     <w:p>
@@ -871,37 +630,30 @@
           <w:ilvl w:val="0"/>
           <w:numId w:val="6"/>
         </w:numPr>
-        <w:ind w:left="720" w:hanging="360"/>
-        <w:rPr>
-          <w:u w:val="none"/>
-        </w:rPr>
-      </w:pPr>
-      <w:r>
-        <w:rPr>
-          <w:rtl w:val="0"/>
-        </w:rPr>
-        <w:t xml:space="preserve">Para cada idParticipante presente na listaParticipantes, existe uma instância correspondente m da classe Participante cadastrada no sistema </w:t>
-      </w:r>
-    </w:p>
-    <w:p>
-      <w:pPr>
-        <w:rPr/>
-      </w:pPr>
-      <w:r>
-        <w:rPr>
-          <w:rtl w:val="0"/>
-        </w:rPr>
-      </w:r>
-    </w:p>
-    <w:p>
-      <w:pPr>
-        <w:rPr/>
-      </w:pPr>
-      <w:r>
-        <w:rPr>
-          <w:rtl w:val="0"/>
-        </w:rPr>
-        <w:t xml:space="preserve">Pós-condições:</w:t>
+      </w:pPr>
+      <w:r>
+        <w:t xml:space="preserve">Existe uma lista de </w:t>
+      </w:r>
+      <w:proofErr w:type="spellStart"/>
+      <w:r>
+        <w:t>Ecompers</w:t>
+      </w:r>
+      <w:proofErr w:type="spellEnd"/>
+      <w:r>
+        <w:t xml:space="preserve"> registrada no sistema</w:t>
+      </w:r>
+      <w:r>
+        <w:t>.</w:t>
+      </w:r>
+    </w:p>
+    <w:p>
+      <w:pPr>
+        <w:ind w:left="360"/>
+      </w:pPr>
+    </w:p>
+    <w:p>
+      <w:r>
+        <w:t>Pós-condições:</w:t>
       </w:r>
     </w:p>
     <w:p>
@@ -910,16 +662,9 @@
           <w:ilvl w:val="0"/>
           <w:numId w:val="2"/>
         </w:numPr>
-        <w:ind w:left="720" w:hanging="360"/>
-        <w:rPr>
-          <w:u w:val="none"/>
-        </w:rPr>
-      </w:pPr>
-      <w:r>
-        <w:rPr>
-          <w:rtl w:val="0"/>
-        </w:rPr>
-        <w:t xml:space="preserve">Foi criada uma nova instância a da classe Atividade.</w:t>
+      </w:pPr>
+      <w:r>
+        <w:t>Foi criada uma nova instância a da classe Atividade.</w:t>
       </w:r>
     </w:p>
     <w:p>
@@ -928,16 +673,12 @@
           <w:ilvl w:val="0"/>
           <w:numId w:val="2"/>
         </w:numPr>
-        <w:ind w:left="720" w:hanging="360"/>
-        <w:rPr>
-          <w:u w:val="none"/>
-        </w:rPr>
-      </w:pPr>
-      <w:r>
-        <w:rPr>
-          <w:rtl w:val="0"/>
-        </w:rPr>
-        <w:t xml:space="preserve">Os atributos da instância a (nome, duração, local, objetivo, resumo) foram inicializados com os valores passados nos parâmetros correspondentes.</w:t>
+      </w:pPr>
+      <w:r>
+        <w:t>Os atributos da instância a (nome, duração, lo</w:t>
+      </w:r>
+      <w:r>
+        <w:t>cal, objetivo, resumo) foram inicializados com os valores passados nos parâmetros correspondentes.</w:t>
       </w:r>
     </w:p>
     <w:p>
@@ -946,122 +687,78 @@
           <w:ilvl w:val="0"/>
           <w:numId w:val="2"/>
         </w:numPr>
-        <w:ind w:left="720" w:hanging="360"/>
-        <w:rPr>
-          <w:u w:val="none"/>
-        </w:rPr>
-      </w:pPr>
-      <w:r>
-        <w:rPr>
-          <w:rtl w:val="0"/>
-        </w:rPr>
-        <w:t xml:space="preserve">A instância a foi associada com cada instância m de Participante identificada na listaParticipantes.</w:t>
-      </w:r>
-    </w:p>
-    <w:p>
-      <w:pPr>
-        <w:rPr/>
-      </w:pPr>
-      <w:r>
-        <w:rPr>
-          <w:rtl w:val="0"/>
-        </w:rPr>
-      </w:r>
-    </w:p>
-    <w:p>
-      <w:pPr>
-        <w:rPr/>
-      </w:pPr>
-      <w:r>
-        <w:pict>
-          <v:rect style="width:0.0pt;height:1.5pt" o:hr="t" o:hrstd="t" o:hralign="center" fillcolor="#A0A0A0" stroked="f"/>
+      </w:pPr>
+      <w:r>
+        <w:t xml:space="preserve">A instância a foi associada com cada instância m de Participante identificada na </w:t>
+      </w:r>
+      <w:proofErr w:type="spellStart"/>
+      <w:r>
+        <w:t>listaParticipantes</w:t>
+      </w:r>
+      <w:proofErr w:type="spellEnd"/>
+      <w:r>
+        <w:t>.</w:t>
+      </w:r>
+    </w:p>
+    <w:p/>
+    <w:p>
+      <w:r>
+        <w:pict w14:anchorId="6F0D8DB6">
+          <v:rect id="_x0000_i1030" style="width:0;height:1.5pt" o:hralign="center" o:hrstd="t" o:hr="t" fillcolor="#a0a0a0" stroked="f"/>
         </w:pict>
       </w:r>
       <w:r>
         <w:br w:type="page"/>
       </w:r>
-      <w:r>
-        <w:rPr>
-          <w:rtl w:val="0"/>
-        </w:rPr>
-      </w:r>
-    </w:p>
-    <w:p>
-      <w:pPr>
-        <w:rPr/>
-      </w:pPr>
-      <w:r>
-        <w:pict>
-          <v:rect style="width:0.0pt;height:1.5pt" o:hr="t" o:hrstd="t" o:hralign="center" fillcolor="#A0A0A0" stroked="f"/>
+    </w:p>
+    <w:p>
+      <w:r>
+        <w:lastRenderedPageBreak/>
+        <w:pict w14:anchorId="6A7EE05E">
+          <v:rect id="_x0000_i1031" style="width:0;height:1.5pt" o:hralign="center" o:hrstd="t" o:hr="t" fillcolor="#a0a0a0" stroked="f"/>
         </w:pict>
       </w:r>
-      <w:r>
-        <w:rPr>
-          <w:rtl w:val="0"/>
-        </w:rPr>
-      </w:r>
-    </w:p>
-    <w:p>
-      <w:pPr>
-        <w:rPr/>
-      </w:pPr>
-      <w:r>
-        <w:rPr>
-          <w:rtl w:val="0"/>
-        </w:rPr>
-      </w:r>
-    </w:p>
-    <w:p>
-      <w:pPr>
-        <w:rPr/>
-      </w:pPr>
-      <w:r>
-        <w:rPr>
-          <w:rtl w:val="0"/>
-        </w:rPr>
-        <w:t xml:space="preserve">Operação: cadastrarNotaFiscal(idProjeto, dadosNota)</w:t>
-      </w:r>
-    </w:p>
-    <w:p>
-      <w:pPr>
-        <w:rPr/>
-      </w:pPr>
-      <w:r>
-        <w:rPr>
-          <w:rtl w:val="0"/>
-        </w:rPr>
-      </w:r>
-    </w:p>
-    <w:p>
-      <w:pPr>
-        <w:rPr/>
-      </w:pPr>
-      <w:r>
-        <w:rPr>
-          <w:rtl w:val="0"/>
-        </w:rPr>
-        <w:t xml:space="preserve">Referências Cruzadas: Caso de Uso - ECU 005 - Cadastrar notas fiscais e recibos</w:t>
-      </w:r>
-    </w:p>
-    <w:p>
-      <w:pPr>
-        <w:rPr/>
-      </w:pPr>
-      <w:r>
-        <w:rPr>
-          <w:rtl w:val="0"/>
-        </w:rPr>
-      </w:r>
-    </w:p>
-    <w:p>
-      <w:pPr>
-        <w:rPr/>
-      </w:pPr>
-      <w:r>
-        <w:rPr>
-          <w:rtl w:val="0"/>
-        </w:rPr>
-        <w:t xml:space="preserve">Pré-condições:</w:t>
+    </w:p>
+    <w:p/>
+    <w:p>
+      <w:r>
+        <w:t xml:space="preserve">Operação: </w:t>
+      </w:r>
+      <w:bookmarkStart w:id="0" w:name="_GoBack"/>
+      <w:proofErr w:type="spellStart"/>
+      <w:proofErr w:type="gramStart"/>
+      <w:r>
+        <w:t>cadastrar</w:t>
+      </w:r>
+      <w:r>
+        <w:t>Item</w:t>
+      </w:r>
+      <w:r>
+        <w:t>Fiscal</w:t>
+      </w:r>
+      <w:bookmarkEnd w:id="0"/>
+      <w:proofErr w:type="spellEnd"/>
+      <w:r>
+        <w:t>(</w:t>
+      </w:r>
+      <w:proofErr w:type="gramEnd"/>
+      <w:r>
+        <w:t>data, valor, tipo, projeto</w:t>
+      </w:r>
+      <w:r>
+        <w:t>)</w:t>
+      </w:r>
+    </w:p>
+    <w:p/>
+    <w:p>
+      <w:r>
+        <w:t>Referências Cruzadas: Caso de Uso - ECU 005 - Cadastrar notas fiscais e recibos</w:t>
+      </w:r>
+    </w:p>
+    <w:p/>
+    <w:p>
+      <w:r>
+        <w:t>Pré-condições:</w:t>
       </w:r>
     </w:p>
     <w:p>
@@ -1070,16 +767,17 @@
           <w:ilvl w:val="0"/>
           <w:numId w:val="3"/>
         </w:numPr>
-        <w:ind w:left="720" w:hanging="360"/>
-        <w:rPr>
-          <w:u w:val="none"/>
-        </w:rPr>
-      </w:pPr>
-      <w:r>
-        <w:rPr>
-          <w:rtl w:val="0"/>
-        </w:rPr>
-        <w:t xml:space="preserve">Um usuário com cargo (adm-fin) está autenticado no sistema.</w:t>
+      </w:pPr>
+      <w:r>
+        <w:t>Um usuário com cargo (</w:t>
+      </w:r>
+      <w:proofErr w:type="spellStart"/>
+      <w:r>
+        <w:t>adm-fin</w:t>
+      </w:r>
+      <w:proofErr w:type="spellEnd"/>
+      <w:r>
+        <w:t>) está autenticado no sistema.</w:t>
       </w:r>
     </w:p>
     <w:p>
@@ -1088,65 +786,44 @@
           <w:ilvl w:val="0"/>
           <w:numId w:val="3"/>
         </w:numPr>
-        <w:ind w:left="720" w:hanging="360"/>
-        <w:rPr>
-          <w:u w:val="none"/>
-        </w:rPr>
-      </w:pPr>
-      <w:r>
-        <w:rPr>
-          <w:rtl w:val="0"/>
-        </w:rPr>
-        <w:t xml:space="preserve">Existe uma instância p da classe Projeto identificada por idProjeto no sistema.</w:t>
-      </w:r>
-    </w:p>
-    <w:p>
-      <w:pPr>
-        <w:rPr/>
-      </w:pPr>
-      <w:r>
-        <w:rPr>
-          <w:rtl w:val="0"/>
-        </w:rPr>
-      </w:r>
-    </w:p>
-    <w:p>
-      <w:pPr>
-        <w:rPr/>
-      </w:pPr>
-      <w:r>
-        <w:rPr>
-          <w:rtl w:val="0"/>
-        </w:rPr>
-        <w:t xml:space="preserve">Pós-condições:</w:t>
-      </w:r>
-    </w:p>
-    <w:p>
-      <w:pPr>
-        <w:rPr/>
-      </w:pPr>
-      <w:r>
-        <w:rPr>
-          <w:rtl w:val="0"/>
-        </w:rPr>
-      </w:r>
-    </w:p>
+      </w:pPr>
+      <w:r>
+        <w:t>Existe uma instância p</w:t>
+      </w:r>
+      <w:r>
+        <w:t>rojeto</w:t>
+      </w:r>
+      <w:r>
+        <w:t xml:space="preserve"> da classe Projeto</w:t>
+      </w:r>
+      <w:r>
+        <w:t>.</w:t>
+      </w:r>
+    </w:p>
+    <w:p/>
+    <w:p>
+      <w:r>
+        <w:t>Pós-condições:</w:t>
+      </w:r>
+    </w:p>
+    <w:p/>
     <w:p>
       <w:pPr>
         <w:numPr>
           <w:ilvl w:val="0"/>
           <w:numId w:val="11"/>
         </w:numPr>
-        <w:ind w:left="720" w:hanging="360"/>
-        <w:rPr>
-          <w:u w:val="none"/>
-        </w:rPr>
-      </w:pPr>
-      <w:r>
-        <w:rPr>
-          <w:rtl w:val="0"/>
-        </w:rPr>
-        <w:t xml:space="preserve">Foi criada uma nova instância n da classe ItemFiscal.</w:t>
+      </w:pPr>
+      <w:r>
+        <w:t xml:space="preserve">Foi criada uma nova instância n da classe </w:t>
+      </w:r>
+      <w:proofErr w:type="spellStart"/>
+      <w:r>
+        <w:t>ItemFiscal</w:t>
+      </w:r>
+      <w:proofErr w:type="spellEnd"/>
+      <w:r>
+        <w:t>.</w:t>
       </w:r>
     </w:p>
     <w:p>
@@ -1155,16 +832,12 @@
           <w:ilvl w:val="0"/>
           <w:numId w:val="11"/>
         </w:numPr>
-        <w:ind w:left="720" w:hanging="360"/>
-        <w:rPr>
-          <w:u w:val="none"/>
-        </w:rPr>
-      </w:pPr>
-      <w:r>
-        <w:rPr>
-          <w:rtl w:val="0"/>
-        </w:rPr>
-        <w:t xml:space="preserve">Os atributos da instância n foram inicializados com os valores fornecidos em dadosNota (ex: número, valor, data, descrição).</w:t>
+      </w:pPr>
+      <w:r>
+        <w:t>Os atributos da instância n foram inicializados com os valores fornecidos</w:t>
+      </w:r>
+      <w:r>
+        <w:t xml:space="preserve"> por referência (data, valor, tipo).</w:t>
       </w:r>
     </w:p>
     <w:p>
@@ -1173,104 +846,75 @@
           <w:ilvl w:val="0"/>
           <w:numId w:val="11"/>
         </w:numPr>
-        <w:ind w:left="720" w:hanging="360"/>
-        <w:rPr>
-          <w:u w:val="none"/>
-        </w:rPr>
-      </w:pPr>
-      <w:r>
-        <w:rPr>
-          <w:rtl w:val="0"/>
-        </w:rPr>
-        <w:t xml:space="preserve">A instância n foi associada à instância p (Projeto).</w:t>
-      </w:r>
-    </w:p>
-    <w:p>
-      <w:pPr>
-        <w:rPr/>
-      </w:pPr>
-      <w:r>
-        <w:rPr>
-          <w:rtl w:val="0"/>
-        </w:rPr>
-      </w:r>
-    </w:p>
-    <w:p>
-      <w:pPr>
-        <w:rPr/>
-      </w:pPr>
-      <w:r>
-        <w:pict>
-          <v:rect style="width:0.0pt;height:1.5pt" o:hr="t" o:hrstd="t" o:hralign="center" fillcolor="#A0A0A0" stroked="f"/>
+      </w:pPr>
+      <w:r>
+        <w:t>A instância n foi associada à instância p</w:t>
+      </w:r>
+      <w:r>
+        <w:t>rojeto.</w:t>
+      </w:r>
+    </w:p>
+    <w:p/>
+    <w:p>
+      <w:r>
+        <w:pict w14:anchorId="27D8E451">
+          <v:rect id="_x0000_i1032" style="width:0;height:1.5pt" o:hralign="center" o:hrstd="t" o:hr="t" fillcolor="#a0a0a0" stroked="f"/>
         </w:pict>
       </w:r>
-      <w:r>
-        <w:rPr>
-          <w:rtl w:val="0"/>
-        </w:rPr>
-      </w:r>
-    </w:p>
-    <w:p>
-      <w:pPr>
-        <w:rPr/>
-      </w:pPr>
-      <w:r>
-        <w:rPr>
-          <w:rtl w:val="0"/>
-        </w:rPr>
-      </w:r>
-    </w:p>
-    <w:p>
-      <w:pPr>
-        <w:rPr/>
-      </w:pPr>
-      <w:r>
-        <w:rPr>
-          <w:rtl w:val="0"/>
-        </w:rPr>
-        <w:t xml:space="preserve">Operação: cadastrarEcomper(nome, cpf, email, cargo)</w:t>
-      </w:r>
-    </w:p>
-    <w:p>
-      <w:pPr>
-        <w:rPr/>
-      </w:pPr>
-      <w:r>
-        <w:rPr>
-          <w:rtl w:val="0"/>
-        </w:rPr>
-      </w:r>
-    </w:p>
-    <w:p>
-      <w:pPr>
-        <w:rPr/>
-      </w:pPr>
-      <w:r>
-        <w:rPr>
-          <w:rtl w:val="0"/>
-        </w:rPr>
-        <w:t xml:space="preserve">Referências Cruzadas: Caso de Uso - ECU 006 - Cadastrar membro da Ecomp</w:t>
-      </w:r>
-    </w:p>
-    <w:p>
-      <w:pPr>
-        <w:rPr/>
-      </w:pPr>
-      <w:r>
-        <w:rPr>
-          <w:rtl w:val="0"/>
-        </w:rPr>
-      </w:r>
-    </w:p>
-    <w:p>
-      <w:pPr>
-        <w:rPr/>
-      </w:pPr>
-      <w:r>
-        <w:rPr>
-          <w:rtl w:val="0"/>
-        </w:rPr>
-        <w:t xml:space="preserve">Pré-condições:</w:t>
+    </w:p>
+    <w:p/>
+    <w:p>
+      <w:r>
+        <w:t xml:space="preserve">Operação: </w:t>
+      </w:r>
+      <w:proofErr w:type="spellStart"/>
+      <w:proofErr w:type="gramStart"/>
+      <w:r>
+        <w:t>cadastrarEcomper</w:t>
+      </w:r>
+      <w:proofErr w:type="spellEnd"/>
+      <w:r>
+        <w:t>(</w:t>
+      </w:r>
+      <w:proofErr w:type="gramEnd"/>
+      <w:r>
+        <w:t xml:space="preserve">nome, </w:t>
+      </w:r>
+      <w:proofErr w:type="spellStart"/>
+      <w:r>
+        <w:t>cpf</w:t>
+      </w:r>
+      <w:proofErr w:type="spellEnd"/>
+      <w:r>
+        <w:t xml:space="preserve">, </w:t>
+      </w:r>
+      <w:proofErr w:type="spellStart"/>
+      <w:r>
+        <w:t>email</w:t>
+      </w:r>
+      <w:proofErr w:type="spellEnd"/>
+      <w:r>
+        <w:t>, cargo)</w:t>
+      </w:r>
+    </w:p>
+    <w:p/>
+    <w:p>
+      <w:r>
+        <w:t>Referências Cruzadas:</w:t>
+      </w:r>
+      <w:r>
+        <w:t xml:space="preserve"> Caso de Uso - ECU 006 - Cadastrar membro da </w:t>
+      </w:r>
+      <w:proofErr w:type="spellStart"/>
+      <w:r>
+        <w:t>Ecomp</w:t>
+      </w:r>
+      <w:proofErr w:type="spellEnd"/>
+    </w:p>
+    <w:p/>
+    <w:p>
+      <w:r>
+        <w:t>Pré-condições:</w:t>
       </w:r>
     </w:p>
     <w:p>
@@ -1279,37 +923,15 @@
           <w:ilvl w:val="0"/>
           <w:numId w:val="14"/>
         </w:numPr>
-        <w:ind w:left="720" w:hanging="360"/>
-        <w:rPr>
-          <w:u w:val="none"/>
-        </w:rPr>
-      </w:pPr>
-      <w:r>
-        <w:rPr>
-          <w:rtl w:val="0"/>
-        </w:rPr>
-        <w:t xml:space="preserve">O usuário atual está registrado e autenticado no sistema.</w:t>
-      </w:r>
-    </w:p>
-    <w:p>
-      <w:pPr>
-        <w:rPr/>
-      </w:pPr>
-      <w:r>
-        <w:rPr>
-          <w:rtl w:val="0"/>
-        </w:rPr>
-      </w:r>
-    </w:p>
-    <w:p>
-      <w:pPr>
-        <w:rPr/>
-      </w:pPr>
-      <w:r>
-        <w:rPr>
-          <w:rtl w:val="0"/>
-        </w:rPr>
-        <w:t xml:space="preserve">Pós-condições:</w:t>
+      </w:pPr>
+      <w:r>
+        <w:t>O usuário atual está registrado e autenticado no sistema.</w:t>
+      </w:r>
+    </w:p>
+    <w:p/>
+    <w:p>
+      <w:r>
+        <w:t>Pós-condições:</w:t>
       </w:r>
     </w:p>
     <w:p>
@@ -1318,16 +940,17 @@
           <w:ilvl w:val="0"/>
           <w:numId w:val="8"/>
         </w:numPr>
-        <w:ind w:left="720" w:hanging="360"/>
-        <w:rPr>
-          <w:u w:val="none"/>
-        </w:rPr>
-      </w:pPr>
-      <w:r>
-        <w:rPr>
-          <w:rtl w:val="0"/>
-        </w:rPr>
-        <w:t xml:space="preserve">Foi criada uma nova instância s da classe Ecomper.</w:t>
+      </w:pPr>
+      <w:r>
+        <w:t xml:space="preserve">Foi criada uma nova instância s da classe </w:t>
+      </w:r>
+      <w:proofErr w:type="spellStart"/>
+      <w:r>
+        <w:t>Ecomper</w:t>
+      </w:r>
+      <w:proofErr w:type="spellEnd"/>
+      <w:r>
+        <w:t>.</w:t>
       </w:r>
     </w:p>
     <w:p>
@@ -1336,126 +959,81 @@
           <w:ilvl w:val="0"/>
           <w:numId w:val="8"/>
         </w:numPr>
-        <w:ind w:left="720" w:hanging="360"/>
-        <w:rPr>
-          <w:u w:val="none"/>
-        </w:rPr>
-      </w:pPr>
-      <w:r>
-        <w:rPr>
-          <w:rtl w:val="0"/>
-        </w:rPr>
-        <w:t xml:space="preserve">Os atributos da instância s (nome, cpf, email e cargo) foram inicializados com os valores fornecidos por parâmetro.</w:t>
-      </w:r>
-    </w:p>
-    <w:p>
-      <w:pPr>
-        <w:ind w:left="0" w:firstLine="0"/>
-        <w:rPr/>
-      </w:pPr>
-      <w:r>
-        <w:rPr>
-          <w:rtl w:val="0"/>
-        </w:rPr>
-      </w:r>
-    </w:p>
-    <w:p>
-      <w:pPr>
-        <w:ind w:left="0" w:firstLine="0"/>
-        <w:rPr/>
-      </w:pPr>
-      <w:r>
-        <w:pict>
-          <v:rect style="width:0.0pt;height:1.5pt" o:hr="t" o:hrstd="t" o:hralign="center" fillcolor="#A0A0A0" stroked="f"/>
+      </w:pPr>
+      <w:r>
+        <w:t xml:space="preserve">Os atributos da instância s (nome, </w:t>
+      </w:r>
+      <w:proofErr w:type="spellStart"/>
+      <w:r>
+        <w:t>cpf</w:t>
+      </w:r>
+      <w:proofErr w:type="spellEnd"/>
+      <w:r>
+        <w:t xml:space="preserve">, </w:t>
+      </w:r>
+      <w:proofErr w:type="spellStart"/>
+      <w:r>
+        <w:t>email</w:t>
+      </w:r>
+      <w:proofErr w:type="spellEnd"/>
+      <w:r>
+        <w:t xml:space="preserve"> e cargo) foram ini</w:t>
+      </w:r>
+      <w:r>
+        <w:t>cializados com os valores fornecidos por parâmetro.</w:t>
+      </w:r>
+    </w:p>
+    <w:p/>
+    <w:p>
+      <w:r>
+        <w:pict w14:anchorId="07652DF2">
+          <v:rect id="_x0000_i1033" style="width:0;height:1.5pt" o:hralign="center" o:hrstd="t" o:hr="t" fillcolor="#a0a0a0" stroked="f"/>
         </w:pict>
       </w:r>
       <w:r>
         <w:br w:type="page"/>
       </w:r>
-      <w:r>
-        <w:rPr>
-          <w:rtl w:val="0"/>
-        </w:rPr>
-      </w:r>
-    </w:p>
-    <w:p>
-      <w:pPr>
-        <w:ind w:left="0" w:firstLine="0"/>
-        <w:rPr/>
-      </w:pPr>
-      <w:r>
-        <w:pict>
-          <v:rect style="width:0.0pt;height:1.5pt" o:hr="t" o:hrstd="t" o:hralign="center" fillcolor="#A0A0A0" stroked="f"/>
+    </w:p>
+    <w:p>
+      <w:r>
+        <w:lastRenderedPageBreak/>
+        <w:pict w14:anchorId="6100260B">
+          <v:rect id="_x0000_i1034" style="width:0;height:1.5pt" o:hralign="center" o:hrstd="t" o:hr="t" fillcolor="#a0a0a0" stroked="f"/>
         </w:pict>
       </w:r>
-      <w:r>
-        <w:rPr>
-          <w:rtl w:val="0"/>
-        </w:rPr>
-      </w:r>
-    </w:p>
-    <w:p>
-      <w:pPr>
-        <w:ind w:left="0" w:firstLine="0"/>
-        <w:rPr/>
-      </w:pPr>
-      <w:r>
-        <w:rPr>
-          <w:rtl w:val="0"/>
-        </w:rPr>
-      </w:r>
-    </w:p>
-    <w:p>
-      <w:pPr>
-        <w:rPr/>
-      </w:pPr>
-      <w:r>
-        <w:rPr>
-          <w:rtl w:val="0"/>
-        </w:rPr>
-        <w:t xml:space="preserve">Operação: gerarRelatorio(tipoRelatorio, parametrosFiltragem)</w:t>
-      </w:r>
-    </w:p>
-    <w:p>
-      <w:pPr>
-        <w:rPr/>
-      </w:pPr>
-      <w:r>
-        <w:rPr>
-          <w:rtl w:val="0"/>
-        </w:rPr>
-      </w:r>
-    </w:p>
-    <w:p>
-      <w:pPr>
-        <w:rPr/>
-      </w:pPr>
-      <w:r>
-        <w:rPr>
-          <w:rtl w:val="0"/>
-        </w:rPr>
-        <w:t xml:space="preserve">Referências Cruzadas: Caso de Uso - ECU 007 - Gerar relatório</w:t>
-      </w:r>
-    </w:p>
-    <w:p>
-      <w:pPr>
-        <w:rPr/>
-      </w:pPr>
-      <w:r>
-        <w:rPr>
-          <w:rtl w:val="0"/>
-        </w:rPr>
-      </w:r>
-    </w:p>
-    <w:p>
-      <w:pPr>
-        <w:rPr/>
-      </w:pPr>
-      <w:r>
-        <w:rPr>
-          <w:rtl w:val="0"/>
-        </w:rPr>
-        <w:t xml:space="preserve">Pré-condições:</w:t>
+    </w:p>
+    <w:p/>
+    <w:p>
+      <w:r>
+        <w:t xml:space="preserve">Operação: </w:t>
+      </w:r>
+      <w:proofErr w:type="spellStart"/>
+      <w:r>
+        <w:t>gerarRelatorio</w:t>
+      </w:r>
+      <w:proofErr w:type="spellEnd"/>
+      <w:r>
+        <w:t>(</w:t>
+      </w:r>
+      <w:proofErr w:type="spellStart"/>
+      <w:r>
+        <w:t>tipoRelatorio</w:t>
+      </w:r>
+      <w:proofErr w:type="spellEnd"/>
+      <w:r>
+        <w:t>)</w:t>
+      </w:r>
+    </w:p>
+    <w:p/>
+    <w:p>
+      <w:r>
+        <w:t>Referências Cruzadas: Caso de Uso - ECU 007 - Gerar relatório</w:t>
+      </w:r>
+    </w:p>
+    <w:p/>
+    <w:p>
+      <w:r>
+        <w:t>Pré-condições:</w:t>
       </w:r>
     </w:p>
     <w:p>
@@ -1464,16 +1042,9 @@
           <w:ilvl w:val="0"/>
           <w:numId w:val="1"/>
         </w:numPr>
-        <w:ind w:left="720" w:hanging="360"/>
-        <w:rPr>
-          <w:u w:val="none"/>
-        </w:rPr>
-      </w:pPr>
-      <w:r>
-        <w:rPr>
-          <w:rtl w:val="0"/>
-        </w:rPr>
-        <w:t xml:space="preserve">Um usuário (Ator) está autenticado no sistema.</w:t>
+      </w:pPr>
+      <w:r>
+        <w:t>Um usuário (Ator) está autenticado no sistema.</w:t>
       </w:r>
     </w:p>
     <w:p>
@@ -1482,38 +1053,18 @@
           <w:ilvl w:val="0"/>
           <w:numId w:val="1"/>
         </w:numPr>
-        <w:ind w:left="720" w:hanging="360"/>
-        <w:rPr>
-          <w:u w:val="none"/>
-        </w:rPr>
-      </w:pPr>
-      <w:r>
-        <w:rPr>
-          <w:rtl w:val="0"/>
-        </w:rPr>
-        <w:t xml:space="preserve">Existem instâncias de Atividade e Projeto cadastradas no sistema </w:t>
-      </w:r>
-    </w:p>
-    <w:p>
-      <w:pPr>
-        <w:ind w:left="0" w:firstLine="0"/>
-        <w:rPr/>
-      </w:pPr>
-      <w:r>
-        <w:rPr>
-          <w:rtl w:val="0"/>
-        </w:rPr>
-      </w:r>
-    </w:p>
-    <w:p>
-      <w:pPr>
-        <w:rPr/>
-      </w:pPr>
-      <w:r>
-        <w:rPr>
-          <w:rtl w:val="0"/>
-        </w:rPr>
-        <w:t xml:space="preserve">Pós-condições:</w:t>
+      </w:pPr>
+      <w:r>
+        <w:t>Existem in</w:t>
+      </w:r>
+      <w:r>
+        <w:t xml:space="preserve">stâncias de Atividade e Projeto cadastradas no sistema </w:t>
+      </w:r>
+    </w:p>
+    <w:p/>
+    <w:p>
+      <w:r>
+        <w:t>Pós-condições:</w:t>
       </w:r>
     </w:p>
     <w:p>
@@ -1522,16 +1073,17 @@
           <w:ilvl w:val="0"/>
           <w:numId w:val="10"/>
         </w:numPr>
-        <w:ind w:left="720" w:hanging="360"/>
-        <w:rPr>
-          <w:u w:val="none"/>
-        </w:rPr>
-      </w:pPr>
-      <w:r>
-        <w:rPr>
-          <w:rtl w:val="0"/>
-        </w:rPr>
-        <w:t xml:space="preserve">Foi criada (gerada) uma instância r de Relatorio.</w:t>
+      </w:pPr>
+      <w:r>
+        <w:t xml:space="preserve">Foi criada (gerada) uma instância r de </w:t>
+      </w:r>
+      <w:proofErr w:type="spellStart"/>
+      <w:r>
+        <w:t>Relatorio</w:t>
+      </w:r>
+      <w:proofErr w:type="spellEnd"/>
+      <w:r>
+        <w:t>.</w:t>
       </w:r>
     </w:p>
     <w:p>
@@ -1540,41 +1092,50 @@
           <w:ilvl w:val="0"/>
           <w:numId w:val="10"/>
         </w:numPr>
-        <w:ind w:left="720" w:hanging="360"/>
-        <w:rPr>
-          <w:u w:val="none"/>
-        </w:rPr>
-      </w:pPr>
-      <w:r>
-        <w:rPr>
-          <w:rtl w:val="0"/>
-        </w:rPr>
-        <w:t xml:space="preserve">A instância r foi populada com os dados agregados de Atividade, Projeto e ItemFiscal que satisfazem os critérios definidos em parametrosFiltragem e o tipoRelatorio selecionado (atividades ou prestação de contas).</w:t>
-      </w:r>
-    </w:p>
-    <w:p>
-      <w:pPr>
-        <w:ind w:left="0" w:firstLine="0"/>
-        <w:rPr/>
-      </w:pPr>
-      <w:r>
-        <w:rPr>
-          <w:rtl w:val="0"/>
-        </w:rPr>
-      </w:r>
-    </w:p>
+      </w:pPr>
+      <w:r>
+        <w:t xml:space="preserve">A instância r foi populada com os dados agregados de Atividade, Projeto e </w:t>
+      </w:r>
+      <w:proofErr w:type="spellStart"/>
+      <w:r>
+        <w:t>ItemFiscal</w:t>
+      </w:r>
+      <w:proofErr w:type="spellEnd"/>
+      <w:r>
+        <w:t xml:space="preserve"> que satisfa</w:t>
+      </w:r>
+      <w:r>
+        <w:t xml:space="preserve">z </w:t>
+      </w:r>
+      <w:r>
+        <w:t xml:space="preserve">o </w:t>
+      </w:r>
+      <w:proofErr w:type="spellStart"/>
+      <w:r>
+        <w:t>tipoRelatorio</w:t>
+      </w:r>
+      <w:proofErr w:type="spellEnd"/>
+      <w:r>
+        <w:t xml:space="preserve"> selecionado (atividades ou prestação de contas).</w:t>
+      </w:r>
+    </w:p>
+    <w:p/>
     <w:sectPr>
-      <w:pgSz w:h="16834" w:w="11909" w:orient="portrait"/>
-      <w:pgMar w:bottom="1440" w:top="1440" w:left="1440" w:right="1440" w:header="720" w:footer="720"/>
+      <w:pgSz w:w="11909" w:h="16834"/>
+      <w:pgMar w:top="1440" w:right="1440" w:bottom="1440" w:left="1440" w:header="720" w:footer="720" w:gutter="0"/>
       <w:pgNumType w:start="1"/>
+      <w:cols w:space="720"/>
     </w:sectPr>
   </w:body>
 </w:document>
 </file>
 
 <file path=word/numbering.xml><?xml version="1.0" encoding="utf-8"?>
-<w:numbering xmlns:mc="http://schemas.openxmlformats.org/markup-compatibility/2006" xmlns:o="urn:schemas-microsoft-com:office:office" xmlns:r="http://schemas.openxmlformats.org/officeDocument/2006/relationships" xmlns:m="http://schemas.openxmlformats.org/officeDocument/2006/math" xmlns:v="urn:schemas-microsoft-com:vml" xmlns:wp="http://schemas.openxmlformats.org/drawingml/2006/wordprocessingDrawing" xmlns:w10="urn:schemas-microsoft-com:office:word" xmlns:w="http://schemas.openxmlformats.org/wordprocessingml/2006/main" xmlns:wne="http://schemas.microsoft.com/office/word/2006/wordml" xmlns:sl="http://schemas.openxmlformats.org/schemaLibrary/2006/main" xmlns:a="http://schemas.openxmlformats.org/drawingml/2006/main" xmlns:pic="http://schemas.openxmlformats.org/drawingml/2006/picture" xmlns:c="http://schemas.openxmlformats.org/drawingml/2006/chart" xmlns:lc="http://schemas.openxmlformats.org/drawingml/2006/lockedCanvas" xmlns:dgm="http://schemas.openxmlformats.org/drawingml/2006/diagram" xmlns:wps="http://schemas.microsoft.com/office/word/2010/wordprocessingShape" xmlns:wpg="http://schemas.microsoft.com/office/word/2010/wordprocessingGroup" xmlns:w14="http://schemas.microsoft.com/office/word/2010/wordml" xmlns:w15="http://schemas.microsoft.com/office/word/2012/wordml" xmlns:w16="http://schemas.microsoft.com/office/word/2018/wordml" xmlns:w16cex="http://schemas.microsoft.com/office/word/2018/wordml/cex" xmlns:w16cid="http://schemas.microsoft.com/office/word/2016/wordml/cid" xmlns="http://schemas.microsoft.com/office/tasks/2019/documenttasks" xmlns:cr="http://schemas.microsoft.com/office/comments/2020/reactions">
-  <w:abstractNum w:abstractNumId="1">
+<w:numbering xmlns:wpc="http://schemas.microsoft.com/office/word/2010/wordprocessingCanvas" xmlns:cx="http://schemas.microsoft.com/office/drawing/2014/chartex" xmlns:cx1="http://schemas.microsoft.com/office/drawing/2015/9/8/chartex" xmlns:cx2="http://schemas.microsoft.com/office/drawing/2015/10/21/chartex" xmlns:cx3="http://schemas.microsoft.com/office/drawing/2016/5/9/chartex" xmlns:cx4="http://schemas.microsoft.com/office/drawing/2016/5/10/chartex" xmlns:cx5="http://schemas.microsoft.com/office/drawing/2016/5/11/chartex" xmlns:cx6="http://schemas.microsoft.com/office/drawing/2016/5/12/chartex" xmlns:cx7="http://schemas.microsoft.com/office/drawing/2016/5/13/chartex" xmlns:cx8="http://schemas.microsoft.com/office/drawing/2016/5/14/chartex" xmlns:mc="http://schemas.openxmlformats.org/markup-compatibility/2006" xmlns:aink="http://schemas.microsoft.com/office/drawing/2016/ink" xmlns:am3d="http://schemas.microsoft.com/office/drawing/2017/model3d" xmlns:o="urn:schemas-microsoft-com:office:office" xmlns:r="http://schemas.openxmlformats.org/officeDocument/2006/relationships" xmlns:m="http://schemas.openxmlformats.org/officeDocument/2006/math" xmlns:v="urn:schemas-microsoft-com:vml" xmlns:wp14="http://schemas.microsoft.com/office/word/2010/wordprocessingDrawing" xmlns:wp="http://schemas.openxmlformats.org/drawingml/2006/wordprocessingDrawing" xmlns:w10="urn:schemas-microsoft-com:office:word" xmlns:w="http://schemas.openxmlformats.org/wordprocessingml/2006/main" xmlns:w14="http://schemas.microsoft.com/office/word/2010/wordml" xmlns:w15="http://schemas.microsoft.com/office/word/2012/wordml" xmlns:w16cex="http://schemas.microsoft.com/office/word/2018/wordml/cex" xmlns:w16cid="http://schemas.microsoft.com/office/word/2016/wordml/cid" xmlns:w16="http://schemas.microsoft.com/office/word/2018/wordml" xmlns:w16se="http://schemas.microsoft.com/office/word/2015/wordml/symex" xmlns:wpg="http://schemas.microsoft.com/office/word/2010/wordprocessingGroup" xmlns:wpi="http://schemas.microsoft.com/office/word/2010/wordprocessingInk" xmlns:wne="http://schemas.microsoft.com/office/word/2006/wordml" xmlns:wps="http://schemas.microsoft.com/office/word/2010/wordprocessingShape" mc:Ignorable="w14 w15 w16se w16cid w16 w16cex wp14">
+  <w:abstractNum w:abstractNumId="0" w15:restartNumberingAfterBreak="0">
+    <w:nsid w:val="08734C16"/>
+    <w:multiLevelType w:val="multilevel"/>
+    <w:tmpl w:val="5E90279A"/>
     <w:lvl w:ilvl="0">
       <w:start w:val="1"/>
       <w:numFmt w:val="bullet"/>
@@ -1684,7 +1245,10 @@
       </w:rPr>
     </w:lvl>
   </w:abstractNum>
-  <w:abstractNum w:abstractNumId="2">
+  <w:abstractNum w:abstractNumId="1" w15:restartNumberingAfterBreak="0">
+    <w:nsid w:val="09E11E57"/>
+    <w:multiLevelType w:val="multilevel"/>
+    <w:tmpl w:val="66B0E07E"/>
     <w:lvl w:ilvl="0">
       <w:start w:val="1"/>
       <w:numFmt w:val="bullet"/>
@@ -1794,7 +1358,10 @@
       </w:rPr>
     </w:lvl>
   </w:abstractNum>
-  <w:abstractNum w:abstractNumId="3">
+  <w:abstractNum w:abstractNumId="2" w15:restartNumberingAfterBreak="0">
+    <w:nsid w:val="0DE81EEC"/>
+    <w:multiLevelType w:val="multilevel"/>
+    <w:tmpl w:val="E3EA1DB6"/>
     <w:lvl w:ilvl="0">
       <w:start w:val="1"/>
       <w:numFmt w:val="bullet"/>
@@ -1904,7 +1471,10 @@
       </w:rPr>
     </w:lvl>
   </w:abstractNum>
-  <w:abstractNum w:abstractNumId="4">
+  <w:abstractNum w:abstractNumId="3" w15:restartNumberingAfterBreak="0">
+    <w:nsid w:val="411B5DD3"/>
+    <w:multiLevelType w:val="multilevel"/>
+    <w:tmpl w:val="64882782"/>
     <w:lvl w:ilvl="0">
       <w:start w:val="1"/>
       <w:numFmt w:val="bullet"/>
@@ -2014,7 +1584,10 @@
       </w:rPr>
     </w:lvl>
   </w:abstractNum>
-  <w:abstractNum w:abstractNumId="5">
+  <w:abstractNum w:abstractNumId="4" w15:restartNumberingAfterBreak="0">
+    <w:nsid w:val="4C0A69AF"/>
+    <w:multiLevelType w:val="multilevel"/>
+    <w:tmpl w:val="669E2EB2"/>
     <w:lvl w:ilvl="0">
       <w:start w:val="1"/>
       <w:numFmt w:val="bullet"/>
@@ -2124,7 +1697,10 @@
       </w:rPr>
     </w:lvl>
   </w:abstractNum>
-  <w:abstractNum w:abstractNumId="6">
+  <w:abstractNum w:abstractNumId="5" w15:restartNumberingAfterBreak="0">
+    <w:nsid w:val="564F4EB2"/>
+    <w:multiLevelType w:val="multilevel"/>
+    <w:tmpl w:val="98B4A538"/>
     <w:lvl w:ilvl="0">
       <w:start w:val="1"/>
       <w:numFmt w:val="bullet"/>
@@ -2234,7 +1810,10 @@
       </w:rPr>
     </w:lvl>
   </w:abstractNum>
-  <w:abstractNum w:abstractNumId="7">
+  <w:abstractNum w:abstractNumId="6" w15:restartNumberingAfterBreak="0">
+    <w:nsid w:val="58D23187"/>
+    <w:multiLevelType w:val="multilevel"/>
+    <w:tmpl w:val="6FACA3EC"/>
     <w:lvl w:ilvl="0">
       <w:start w:val="1"/>
       <w:numFmt w:val="bullet"/>
@@ -2344,7 +1923,10 @@
       </w:rPr>
     </w:lvl>
   </w:abstractNum>
-  <w:abstractNum w:abstractNumId="8">
+  <w:abstractNum w:abstractNumId="7" w15:restartNumberingAfterBreak="0">
+    <w:nsid w:val="5DC64CC1"/>
+    <w:multiLevelType w:val="multilevel"/>
+    <w:tmpl w:val="A7EECF3A"/>
     <w:lvl w:ilvl="0">
       <w:start w:val="1"/>
       <w:numFmt w:val="bullet"/>
@@ -2454,7 +2036,10 @@
       </w:rPr>
     </w:lvl>
   </w:abstractNum>
-  <w:abstractNum w:abstractNumId="9">
+  <w:abstractNum w:abstractNumId="8" w15:restartNumberingAfterBreak="0">
+    <w:nsid w:val="61414DD2"/>
+    <w:multiLevelType w:val="multilevel"/>
+    <w:tmpl w:val="7DE4F44C"/>
     <w:lvl w:ilvl="0">
       <w:start w:val="1"/>
       <w:numFmt w:val="bullet"/>
@@ -2564,7 +2149,10 @@
       </w:rPr>
     </w:lvl>
   </w:abstractNum>
-  <w:abstractNum w:abstractNumId="10">
+  <w:abstractNum w:abstractNumId="9" w15:restartNumberingAfterBreak="0">
+    <w:nsid w:val="715518DF"/>
+    <w:multiLevelType w:val="multilevel"/>
+    <w:tmpl w:val="95EACF82"/>
     <w:lvl w:ilvl="0">
       <w:start w:val="1"/>
       <w:numFmt w:val="bullet"/>
@@ -2674,7 +2262,10 @@
       </w:rPr>
     </w:lvl>
   </w:abstractNum>
-  <w:abstractNum w:abstractNumId="11">
+  <w:abstractNum w:abstractNumId="10" w15:restartNumberingAfterBreak="0">
+    <w:nsid w:val="720B6B5C"/>
+    <w:multiLevelType w:val="multilevel"/>
+    <w:tmpl w:val="13947DB2"/>
     <w:lvl w:ilvl="0">
       <w:start w:val="1"/>
       <w:numFmt w:val="bullet"/>
@@ -2784,7 +2375,10 @@
       </w:rPr>
     </w:lvl>
   </w:abstractNum>
-  <w:abstractNum w:abstractNumId="12">
+  <w:abstractNum w:abstractNumId="11" w15:restartNumberingAfterBreak="0">
+    <w:nsid w:val="7435652C"/>
+    <w:multiLevelType w:val="multilevel"/>
+    <w:tmpl w:val="28FA866E"/>
     <w:lvl w:ilvl="0">
       <w:start w:val="1"/>
       <w:numFmt w:val="bullet"/>
@@ -2894,7 +2488,10 @@
       </w:rPr>
     </w:lvl>
   </w:abstractNum>
-  <w:abstractNum w:abstractNumId="13">
+  <w:abstractNum w:abstractNumId="12" w15:restartNumberingAfterBreak="0">
+    <w:nsid w:val="74A65617"/>
+    <w:multiLevelType w:val="multilevel"/>
+    <w:tmpl w:val="0026EF5A"/>
     <w:lvl w:ilvl="0">
       <w:start w:val="1"/>
       <w:numFmt w:val="bullet"/>
@@ -3004,7 +2601,10 @@
       </w:rPr>
     </w:lvl>
   </w:abstractNum>
-  <w:abstractNum w:abstractNumId="14">
+  <w:abstractNum w:abstractNumId="13" w15:restartNumberingAfterBreak="0">
+    <w:nsid w:val="78343C5F"/>
+    <w:multiLevelType w:val="multilevel"/>
+    <w:tmpl w:val="A84A8A56"/>
     <w:lvl w:ilvl="0">
       <w:start w:val="1"/>
       <w:numFmt w:val="bullet"/>
@@ -3115,59 +2715,59 @@
     </w:lvl>
   </w:abstractNum>
   <w:num w:numId="1">
+    <w:abstractNumId w:val="11"/>
+  </w:num>
+  <w:num w:numId="2">
+    <w:abstractNumId w:val="8"/>
+  </w:num>
+  <w:num w:numId="3">
+    <w:abstractNumId w:val="7"/>
+  </w:num>
+  <w:num w:numId="4">
+    <w:abstractNumId w:val="3"/>
+  </w:num>
+  <w:num w:numId="5">
+    <w:abstractNumId w:val="12"/>
+  </w:num>
+  <w:num w:numId="6">
     <w:abstractNumId w:val="1"/>
   </w:num>
-  <w:num w:numId="2">
+  <w:num w:numId="7">
+    <w:abstractNumId w:val="10"/>
+  </w:num>
+  <w:num w:numId="8">
+    <w:abstractNumId w:val="6"/>
+  </w:num>
+  <w:num w:numId="9">
     <w:abstractNumId w:val="2"/>
   </w:num>
-  <w:num w:numId="3">
-    <w:abstractNumId w:val="3"/>
+  <w:num w:numId="10">
+    <w:abstractNumId w:val="0"/>
   </w:num>
-  <w:num w:numId="4">
+  <w:num w:numId="11">
+    <w:abstractNumId w:val="5"/>
+  </w:num>
+  <w:num w:numId="12">
+    <w:abstractNumId w:val="13"/>
+  </w:num>
+  <w:num w:numId="13">
     <w:abstractNumId w:val="4"/>
   </w:num>
-  <w:num w:numId="5">
-    <w:abstractNumId w:val="5"/>
-  </w:num>
-  <w:num w:numId="6">
-    <w:abstractNumId w:val="6"/>
-  </w:num>
-  <w:num w:numId="7">
-    <w:abstractNumId w:val="7"/>
-  </w:num>
-  <w:num w:numId="8">
-    <w:abstractNumId w:val="8"/>
-  </w:num>
-  <w:num w:numId="9">
+  <w:num w:numId="14">
     <w:abstractNumId w:val="9"/>
-  </w:num>
-  <w:num w:numId="10">
-    <w:abstractNumId w:val="10"/>
-  </w:num>
-  <w:num w:numId="11">
-    <w:abstractNumId w:val="11"/>
-  </w:num>
-  <w:num w:numId="12">
-    <w:abstractNumId w:val="12"/>
-  </w:num>
-  <w:num w:numId="13">
-    <w:abstractNumId w:val="13"/>
-  </w:num>
-  <w:num w:numId="14">
-    <w:abstractNumId w:val="14"/>
   </w:num>
 </w:numbering>
 </file>
 
 <file path=word/styles.xml><?xml version="1.0" encoding="utf-8"?>
-<w:styles xmlns:mc="http://schemas.openxmlformats.org/markup-compatibility/2006" xmlns:o="urn:schemas-microsoft-com:office:office" xmlns:r="http://schemas.openxmlformats.org/officeDocument/2006/relationships" xmlns:m="http://schemas.openxmlformats.org/officeDocument/2006/math" xmlns:v="urn:schemas-microsoft-com:vml" xmlns:wp="http://schemas.openxmlformats.org/drawingml/2006/wordprocessingDrawing" xmlns:w10="urn:schemas-microsoft-com:office:word" xmlns:w="http://schemas.openxmlformats.org/wordprocessingml/2006/main" xmlns:wne="http://schemas.microsoft.com/office/word/2006/wordml" xmlns:sl="http://schemas.openxmlformats.org/schemaLibrary/2006/main" xmlns:a="http://schemas.openxmlformats.org/drawingml/2006/main" xmlns:pic="http://schemas.openxmlformats.org/drawingml/2006/picture" xmlns:c="http://schemas.openxmlformats.org/drawingml/2006/chart" xmlns:lc="http://schemas.openxmlformats.org/drawingml/2006/lockedCanvas" xmlns:dgm="http://schemas.openxmlformats.org/drawingml/2006/diagram" xmlns:wps="http://schemas.microsoft.com/office/word/2010/wordprocessingShape" xmlns:wpg="http://schemas.microsoft.com/office/word/2010/wordprocessingGroup" xmlns:w14="http://schemas.microsoft.com/office/word/2010/wordml" xmlns:w15="http://schemas.microsoft.com/office/word/2012/wordml" xmlns:w16="http://schemas.microsoft.com/office/word/2018/wordml" xmlns:w16cex="http://schemas.microsoft.com/office/word/2018/wordml/cex" xmlns:w16cid="http://schemas.microsoft.com/office/word/2016/wordml/cid" xmlns="http://schemas.microsoft.com/office/tasks/2019/documenttasks" xmlns:cr="http://schemas.microsoft.com/office/comments/2020/reactions">
+<w:styles xmlns:mc="http://schemas.openxmlformats.org/markup-compatibility/2006" xmlns:r="http://schemas.openxmlformats.org/officeDocument/2006/relationships" xmlns:w="http://schemas.openxmlformats.org/wordprocessingml/2006/main" xmlns:w14="http://schemas.microsoft.com/office/word/2010/wordml" xmlns:w15="http://schemas.microsoft.com/office/word/2012/wordml" xmlns:w16cex="http://schemas.microsoft.com/office/word/2018/wordml/cex" xmlns:w16cid="http://schemas.microsoft.com/office/word/2016/wordml/cid" xmlns:w16="http://schemas.microsoft.com/office/word/2018/wordml" xmlns:w16se="http://schemas.microsoft.com/office/word/2015/wordml/symex" mc:Ignorable="w14 w15 w16se w16cid w16 w16cex">
   <w:docDefaults>
     <w:rPrDefault>
       <w:rPr>
-        <w:rFonts w:ascii="Arial" w:cs="Arial" w:eastAsia="Arial" w:hAnsi="Arial"/>
+        <w:rFonts w:ascii="Arial" w:eastAsia="Arial" w:hAnsi="Arial" w:cs="Arial"/>
         <w:sz w:val="22"/>
         <w:szCs w:val="22"/>
-        <w:lang w:val="pt_BR"/>
+        <w:lang w:val="pt-BR" w:eastAsia="pt-BR" w:bidi="ar-SA"/>
       </w:rPr>
     </w:rPrDefault>
     <w:pPrDefault>
@@ -3176,79 +2776,457 @@
       </w:pPr>
     </w:pPrDefault>
   </w:docDefaults>
-  <w:style w:type="table" w:styleId="TableNormal" w:default="1">
-    <w:name w:val="TableNormal"/>
-    <w:tblPr>
-      <w:tblCellMar>
-        <w:top w:w="100.0" w:type="dxa"/>
-        <w:left w:w="100.0" w:type="dxa"/>
-        <w:bottom w:w="100.0" w:type="dxa"/>
-        <w:right w:w="100.0" w:type="dxa"/>
-      </w:tblCellMar>
-    </w:tblPr>
+  <w:latentStyles w:defLockedState="0" w:defUIPriority="99" w:defSemiHidden="0" w:defUnhideWhenUsed="0" w:defQFormat="0" w:count="376">
+    <w:lsdException w:name="Normal" w:uiPriority="0" w:qFormat="1"/>
+    <w:lsdException w:name="heading 1" w:uiPriority="9" w:qFormat="1"/>
+    <w:lsdException w:name="heading 2" w:semiHidden="1" w:uiPriority="9" w:unhideWhenUsed="1" w:qFormat="1"/>
+    <w:lsdException w:name="heading 3" w:semiHidden="1" w:uiPriority="9" w:unhideWhenUsed="1" w:qFormat="1"/>
+    <w:lsdException w:name="heading 4" w:semiHidden="1" w:uiPriority="9" w:unhideWhenUsed="1" w:qFormat="1"/>
+    <w:lsdException w:name="heading 5" w:semiHidden="1" w:uiPriority="9" w:unhideWhenUsed="1" w:qFormat="1"/>
+    <w:lsdException w:name="heading 6" w:semiHidden="1" w:uiPriority="9" w:unhideWhenUsed="1" w:qFormat="1"/>
+    <w:lsdException w:name="heading 7" w:semiHidden="1" w:uiPriority="9" w:unhideWhenUsed="1" w:qFormat="1"/>
+    <w:lsdException w:name="heading 8" w:semiHidden="1" w:uiPriority="9" w:unhideWhenUsed="1" w:qFormat="1"/>
+    <w:lsdException w:name="heading 9" w:semiHidden="1" w:uiPriority="9" w:unhideWhenUsed="1" w:qFormat="1"/>
+    <w:lsdException w:name="index 1" w:semiHidden="1" w:unhideWhenUsed="1"/>
+    <w:lsdException w:name="index 2" w:semiHidden="1" w:unhideWhenUsed="1"/>
+    <w:lsdException w:name="index 3" w:semiHidden="1" w:unhideWhenUsed="1"/>
+    <w:lsdException w:name="index 4" w:semiHidden="1" w:unhideWhenUsed="1"/>
+    <w:lsdException w:name="index 5" w:semiHidden="1" w:unhideWhenUsed="1"/>
+    <w:lsdException w:name="index 6" w:semiHidden="1" w:unhideWhenUsed="1"/>
+    <w:lsdException w:name="index 7" w:semiHidden="1" w:unhideWhenUsed="1"/>
+    <w:lsdException w:name="index 8" w:semiHidden="1" w:unhideWhenUsed="1"/>
+    <w:lsdException w:name="index 9" w:semiHidden="1" w:unhideWhenUsed="1"/>
+    <w:lsdException w:name="toc 1" w:semiHidden="1" w:uiPriority="39" w:unhideWhenUsed="1"/>
+    <w:lsdException w:name="toc 2" w:semiHidden="1" w:uiPriority="39" w:unhideWhenUsed="1"/>
+    <w:lsdException w:name="toc 3" w:semiHidden="1" w:uiPriority="39" w:unhideWhenUsed="1"/>
+    <w:lsdException w:name="toc 4" w:semiHidden="1" w:uiPriority="39" w:unhideWhenUsed="1"/>
+    <w:lsdException w:name="toc 5" w:semiHidden="1" w:uiPriority="39" w:unhideWhenUsed="1"/>
+    <w:lsdException w:name="toc 6" w:semiHidden="1" w:uiPriority="39" w:unhideWhenUsed="1"/>
+    <w:lsdException w:name="toc 7" w:semiHidden="1" w:uiPriority="39" w:unhideWhenUsed="1"/>
+    <w:lsdException w:name="toc 8" w:semiHidden="1" w:uiPriority="39" w:unhideWhenUsed="1"/>
+    <w:lsdException w:name="toc 9" w:semiHidden="1" w:uiPriority="39" w:unhideWhenUsed="1"/>
+    <w:lsdException w:name="Normal Indent" w:semiHidden="1" w:unhideWhenUsed="1"/>
+    <w:lsdException w:name="footnote text" w:semiHidden="1" w:unhideWhenUsed="1"/>
+    <w:lsdException w:name="annotation text" w:semiHidden="1" w:unhideWhenUsed="1"/>
+    <w:lsdException w:name="header" w:semiHidden="1" w:unhideWhenUsed="1"/>
+    <w:lsdException w:name="footer" w:semiHidden="1" w:unhideWhenUsed="1"/>
+    <w:lsdException w:name="index heading" w:semiHidden="1" w:unhideWhenUsed="1"/>
+    <w:lsdException w:name="caption" w:semiHidden="1" w:uiPriority="35" w:unhideWhenUsed="1" w:qFormat="1"/>
+    <w:lsdException w:name="table of figures" w:semiHidden="1" w:unhideWhenUsed="1"/>
+    <w:lsdException w:name="envelope address" w:semiHidden="1" w:unhideWhenUsed="1"/>
+    <w:lsdException w:name="envelope return" w:semiHidden="1" w:unhideWhenUsed="1"/>
+    <w:lsdException w:name="footnote reference" w:semiHidden="1" w:unhideWhenUsed="1"/>
+    <w:lsdException w:name="annotation reference" w:semiHidden="1" w:unhideWhenUsed="1"/>
+    <w:lsdException w:name="line number" w:semiHidden="1" w:unhideWhenUsed="1"/>
+    <w:lsdException w:name="page number" w:semiHidden="1" w:unhideWhenUsed="1"/>
+    <w:lsdException w:name="endnote reference" w:semiHidden="1" w:unhideWhenUsed="1"/>
+    <w:lsdException w:name="endnote text" w:semiHidden="1" w:unhideWhenUsed="1"/>
+    <w:lsdException w:name="table of authorities" w:semiHidden="1" w:unhideWhenUsed="1"/>
+    <w:lsdException w:name="macro" w:semiHidden="1" w:unhideWhenUsed="1"/>
+    <w:lsdException w:name="toa heading" w:semiHidden="1" w:unhideWhenUsed="1"/>
+    <w:lsdException w:name="List" w:semiHidden="1" w:unhideWhenUsed="1"/>
+    <w:lsdException w:name="List Bullet" w:semiHidden="1" w:unhideWhenUsed="1"/>
+    <w:lsdException w:name="List Number" w:semiHidden="1" w:unhideWhenUsed="1"/>
+    <w:lsdException w:name="List 2" w:semiHidden="1" w:unhideWhenUsed="1"/>
+    <w:lsdException w:name="List 3" w:semiHidden="1" w:unhideWhenUsed="1"/>
+    <w:lsdException w:name="List 4" w:semiHidden="1" w:unhideWhenUsed="1"/>
+    <w:lsdException w:name="List 5" w:semiHidden="1" w:unhideWhenUsed="1"/>
+    <w:lsdException w:name="List Bullet 2" w:semiHidden="1" w:unhideWhenUsed="1"/>
+    <w:lsdException w:name="List Bullet 3" w:semiHidden="1" w:unhideWhenUsed="1"/>
+    <w:lsdException w:name="List Bullet 4" w:semiHidden="1" w:unhideWhenUsed="1"/>
+    <w:lsdException w:name="List Bullet 5" w:semiHidden="1" w:unhideWhenUsed="1"/>
+    <w:lsdException w:name="List Number 2" w:semiHidden="1" w:unhideWhenUsed="1"/>
+    <w:lsdException w:name="List Number 3" w:semiHidden="1" w:unhideWhenUsed="1"/>
+    <w:lsdException w:name="List Number 4" w:semiHidden="1" w:unhideWhenUsed="1"/>
+    <w:lsdException w:name="List Number 5" w:semiHidden="1" w:unhideWhenUsed="1"/>
+    <w:lsdException w:name="Title" w:uiPriority="10" w:qFormat="1"/>
+    <w:lsdException w:name="Closing" w:semiHidden="1" w:unhideWhenUsed="1"/>
+    <w:lsdException w:name="Signature" w:semiHidden="1" w:unhideWhenUsed="1"/>
+    <w:lsdException w:name="Default Paragraph Font" w:semiHidden="1" w:uiPriority="1" w:unhideWhenUsed="1"/>
+    <w:lsdException w:name="Body Text" w:semiHidden="1" w:unhideWhenUsed="1"/>
+    <w:lsdException w:name="Body Text Indent" w:semiHidden="1" w:unhideWhenUsed="1"/>
+    <w:lsdException w:name="List Continue" w:semiHidden="1" w:unhideWhenUsed="1"/>
+    <w:lsdException w:name="List Continue 2" w:semiHidden="1" w:unhideWhenUsed="1"/>
+    <w:lsdException w:name="List Continue 3" w:semiHidden="1" w:unhideWhenUsed="1"/>
+    <w:lsdException w:name="List Continue 4" w:semiHidden="1" w:unhideWhenUsed="1"/>
+    <w:lsdException w:name="List Continue 5" w:semiHidden="1" w:unhideWhenUsed="1"/>
+    <w:lsdException w:name="Message Header" w:semiHidden="1" w:unhideWhenUsed="1"/>
+    <w:lsdException w:name="Subtitle" w:uiPriority="11" w:qFormat="1"/>
+    <w:lsdException w:name="Salutation" w:semiHidden="1" w:unhideWhenUsed="1"/>
+    <w:lsdException w:name="Date" w:semiHidden="1" w:unhideWhenUsed="1"/>
+    <w:lsdException w:name="Body Text First Indent" w:semiHidden="1" w:unhideWhenUsed="1"/>
+    <w:lsdException w:name="Body Text First Indent 2" w:semiHidden="1" w:unhideWhenUsed="1"/>
+    <w:lsdException w:name="Note Heading" w:semiHidden="1" w:unhideWhenUsed="1"/>
+    <w:lsdException w:name="Body Text 2" w:semiHidden="1" w:unhideWhenUsed="1"/>
+    <w:lsdException w:name="Body Text 3" w:semiHidden="1" w:unhideWhenUsed="1"/>
+    <w:lsdException w:name="Body Text Indent 2" w:semiHidden="1" w:unhideWhenUsed="1"/>
+    <w:lsdException w:name="Body Text Indent 3" w:semiHidden="1" w:unhideWhenUsed="1"/>
+    <w:lsdException w:name="Block Text" w:semiHidden="1" w:unhideWhenUsed="1"/>
+    <w:lsdException w:name="Hyperlink" w:semiHidden="1" w:unhideWhenUsed="1"/>
+    <w:lsdException w:name="FollowedHyperlink" w:semiHidden="1" w:unhideWhenUsed="1"/>
+    <w:lsdException w:name="Strong" w:uiPriority="22" w:qFormat="1"/>
+    <w:lsdException w:name="Emphasis" w:uiPriority="20" w:qFormat="1"/>
+    <w:lsdException w:name="Document Map" w:semiHidden="1" w:unhideWhenUsed="1"/>
+    <w:lsdException w:name="Plain Text" w:semiHidden="1" w:unhideWhenUsed="1"/>
+    <w:lsdException w:name="E-mail Signature" w:semiHidden="1" w:unhideWhenUsed="1"/>
+    <w:lsdException w:name="HTML Top of Form" w:semiHidden="1" w:unhideWhenUsed="1"/>
+    <w:lsdException w:name="HTML Bottom of Form" w:semiHidden="1" w:unhideWhenUsed="1"/>
+    <w:lsdException w:name="Normal (Web)" w:semiHidden="1" w:unhideWhenUsed="1"/>
+    <w:lsdException w:name="HTML Acronym" w:semiHidden="1" w:unhideWhenUsed="1"/>
+    <w:lsdException w:name="HTML Address" w:semiHidden="1" w:unhideWhenUsed="1"/>
+    <w:lsdException w:name="HTML Cite" w:semiHidden="1" w:unhideWhenUsed="1"/>
+    <w:lsdException w:name="HTML Code" w:semiHidden="1" w:unhideWhenUsed="1"/>
+    <w:lsdException w:name="HTML Definition" w:semiHidden="1" w:unhideWhenUsed="1"/>
+    <w:lsdException w:name="HTML Keyboard" w:semiHidden="1" w:unhideWhenUsed="1"/>
+    <w:lsdException w:name="HTML Preformatted" w:semiHidden="1" w:unhideWhenUsed="1"/>
+    <w:lsdException w:name="HTML Sample" w:semiHidden="1" w:unhideWhenUsed="1"/>
+    <w:lsdException w:name="HTML Typewriter" w:semiHidden="1" w:unhideWhenUsed="1"/>
+    <w:lsdException w:name="HTML Variable" w:semiHidden="1" w:unhideWhenUsed="1"/>
+    <w:lsdException w:name="Normal Table" w:semiHidden="1" w:unhideWhenUsed="1"/>
+    <w:lsdException w:name="annotation subject" w:semiHidden="1" w:unhideWhenUsed="1"/>
+    <w:lsdException w:name="No List" w:semiHidden="1" w:unhideWhenUsed="1"/>
+    <w:lsdException w:name="Outline List 1" w:semiHidden="1" w:unhideWhenUsed="1"/>
+    <w:lsdException w:name="Outline List 2" w:semiHidden="1" w:unhideWhenUsed="1"/>
+    <w:lsdException w:name="Outline List 3" w:semiHidden="1" w:unhideWhenUsed="1"/>
+    <w:lsdException w:name="Table Simple 1" w:semiHidden="1" w:unhideWhenUsed="1"/>
+    <w:lsdException w:name="Table Simple 2" w:semiHidden="1" w:unhideWhenUsed="1"/>
+    <w:lsdException w:name="Table Simple 3" w:semiHidden="1" w:unhideWhenUsed="1"/>
+    <w:lsdException w:name="Table Classic 1" w:semiHidden="1" w:unhideWhenUsed="1"/>
+    <w:lsdException w:name="Table Classic 2" w:semiHidden="1" w:unhideWhenUsed="1"/>
+    <w:lsdException w:name="Table Classic 3" w:semiHidden="1" w:unhideWhenUsed="1"/>
+    <w:lsdException w:name="Table Classic 4" w:semiHidden="1" w:unhideWhenUsed="1"/>
+    <w:lsdException w:name="Table Colorful 1" w:semiHidden="1" w:unhideWhenUsed="1"/>
+    <w:lsdException w:name="Table Colorful 2" w:semiHidden="1" w:unhideWhenUsed="1"/>
+    <w:lsdException w:name="Table Colorful 3" w:semiHidden="1" w:unhideWhenUsed="1"/>
+    <w:lsdException w:name="Table Columns 1" w:semiHidden="1" w:unhideWhenUsed="1"/>
+    <w:lsdException w:name="Table Columns 2" w:semiHidden="1" w:unhideWhenUsed="1"/>
+    <w:lsdException w:name="Table Columns 3" w:semiHidden="1" w:unhideWhenUsed="1"/>
+    <w:lsdException w:name="Table Columns 4" w:semiHidden="1" w:unhideWhenUsed="1"/>
+    <w:lsdException w:name="Table Columns 5" w:semiHidden="1" w:unhideWhenUsed="1"/>
+    <w:lsdException w:name="Table Grid 1" w:semiHidden="1" w:unhideWhenUsed="1"/>
+    <w:lsdException w:name="Table Grid 2" w:semiHidden="1" w:unhideWhenUsed="1"/>
+    <w:lsdException w:name="Table Grid 3" w:semiHidden="1" w:unhideWhenUsed="1"/>
+    <w:lsdException w:name="Table Grid 4" w:semiHidden="1" w:unhideWhenUsed="1"/>
+    <w:lsdException w:name="Table Grid 5" w:semiHidden="1" w:unhideWhenUsed="1"/>
+    <w:lsdException w:name="Table Grid 6" w:semiHidden="1" w:unhideWhenUsed="1"/>
+    <w:lsdException w:name="Table Grid 7" w:semiHidden="1" w:unhideWhenUsed="1"/>
+    <w:lsdException w:name="Table Grid 8" w:semiHidden="1" w:unhideWhenUsed="1"/>
+    <w:lsdException w:name="Table List 1" w:semiHidden="1" w:unhideWhenUsed="1"/>
+    <w:lsdException w:name="Table List 2" w:semiHidden="1" w:unhideWhenUsed="1"/>
+    <w:lsdException w:name="Table List 3" w:semiHidden="1" w:unhideWhenUsed="1"/>
+    <w:lsdException w:name="Table List 4" w:semiHidden="1" w:unhideWhenUsed="1"/>
+    <w:lsdException w:name="Table List 5" w:semiHidden="1" w:unhideWhenUsed="1"/>
+    <w:lsdException w:name="Table List 6" w:semiHidden="1" w:unhideWhenUsed="1"/>
+    <w:lsdException w:name="Table List 7" w:semiHidden="1" w:unhideWhenUsed="1"/>
+    <w:lsdException w:name="Table List 8" w:semiHidden="1" w:unhideWhenUsed="1"/>
+    <w:lsdException w:name="Table 3D effects 1" w:semiHidden="1" w:unhideWhenUsed="1"/>
+    <w:lsdException w:name="Table 3D effects 2" w:semiHidden="1" w:unhideWhenUsed="1"/>
+    <w:lsdException w:name="Table 3D effects 3" w:semiHidden="1" w:unhideWhenUsed="1"/>
+    <w:lsdException w:name="Table Contemporary" w:semiHidden="1" w:unhideWhenUsed="1"/>
+    <w:lsdException w:name="Table Elegant" w:semiHidden="1" w:unhideWhenUsed="1"/>
+    <w:lsdException w:name="Table Professional" w:semiHidden="1" w:unhideWhenUsed="1"/>
+    <w:lsdException w:name="Table Subtle 1" w:semiHidden="1" w:unhideWhenUsed="1"/>
+    <w:lsdException w:name="Table Subtle 2" w:semiHidden="1" w:unhideWhenUsed="1"/>
+    <w:lsdException w:name="Table Web 1" w:semiHidden="1" w:unhideWhenUsed="1"/>
+    <w:lsdException w:name="Table Web 2" w:semiHidden="1" w:unhideWhenUsed="1"/>
+    <w:lsdException w:name="Table Web 3" w:semiHidden="1" w:unhideWhenUsed="1"/>
+    <w:lsdException w:name="Balloon Text" w:semiHidden="1" w:unhideWhenUsed="1"/>
+    <w:lsdException w:name="Table Grid" w:uiPriority="39"/>
+    <w:lsdException w:name="Table Theme" w:semiHidden="1" w:unhideWhenUsed="1"/>
+    <w:lsdException w:name="Placeholder Text" w:semiHidden="1"/>
+    <w:lsdException w:name="No Spacing" w:uiPriority="1" w:qFormat="1"/>
+    <w:lsdException w:name="Light Shading" w:uiPriority="60"/>
+    <w:lsdException w:name="Light List" w:uiPriority="61"/>
+    <w:lsdException w:name="Light Grid" w:uiPriority="62"/>
+    <w:lsdException w:name="Medium Shading 1" w:uiPriority="63"/>
+    <w:lsdException w:name="Medium Shading 2" w:uiPriority="64"/>
+    <w:lsdException w:name="Medium List 1" w:uiPriority="65"/>
+    <w:lsdException w:name="Medium List 2" w:uiPriority="66"/>
+    <w:lsdException w:name="Medium Grid 1" w:uiPriority="67"/>
+    <w:lsdException w:name="Medium Grid 2" w:uiPriority="68"/>
+    <w:lsdException w:name="Medium Grid 3" w:uiPriority="69"/>
+    <w:lsdException w:name="Dark List" w:uiPriority="70"/>
+    <w:lsdException w:name="Colorful Shading" w:uiPriority="71"/>
+    <w:lsdException w:name="Colorful List" w:uiPriority="72"/>
+    <w:lsdException w:name="Colorful Grid" w:uiPriority="73"/>
+    <w:lsdException w:name="Light Shading Accent 1" w:uiPriority="60"/>
+    <w:lsdException w:name="Light List Accent 1" w:uiPriority="61"/>
+    <w:lsdException w:name="Light Grid Accent 1" w:uiPriority="62"/>
+    <w:lsdException w:name="Medium Shading 1 Accent 1" w:uiPriority="63"/>
+    <w:lsdException w:name="Medium Shading 2 Accent 1" w:uiPriority="64"/>
+    <w:lsdException w:name="Medium List 1 Accent 1" w:uiPriority="65"/>
+    <w:lsdException w:name="Revision" w:semiHidden="1"/>
+    <w:lsdException w:name="List Paragraph" w:uiPriority="34" w:qFormat="1"/>
+    <w:lsdException w:name="Quote" w:uiPriority="29" w:qFormat="1"/>
+    <w:lsdException w:name="Intense Quote" w:uiPriority="30" w:qFormat="1"/>
+    <w:lsdException w:name="Medium List 2 Accent 1" w:uiPriority="66"/>
+    <w:lsdException w:name="Medium Grid 1 Accent 1" w:uiPriority="67"/>
+    <w:lsdException w:name="Medium Grid 2 Accent 1" w:uiPriority="68"/>
+    <w:lsdException w:name="Medium Grid 3 Accent 1" w:uiPriority="69"/>
+    <w:lsdException w:name="Dark List Accent 1" w:uiPriority="70"/>
+    <w:lsdException w:name="Colorful Shading Accent 1" w:uiPriority="71"/>
+    <w:lsdException w:name="Colorful List Accent 1" w:uiPriority="72"/>
+    <w:lsdException w:name="Colorful Grid Accent 1" w:uiPriority="73"/>
+    <w:lsdException w:name="Light Shading Accent 2" w:uiPriority="60"/>
+    <w:lsdException w:name="Light List Accent 2" w:uiPriority="61"/>
+    <w:lsdException w:name="Light Grid Accent 2" w:uiPriority="62"/>
+    <w:lsdException w:name="Medium Shading 1 Accent 2" w:uiPriority="63"/>
+    <w:lsdException w:name="Medium Shading 2 Accent 2" w:uiPriority="64"/>
+    <w:lsdException w:name="Medium List 1 Accent 2" w:uiPriority="65"/>
+    <w:lsdException w:name="Medium List 2 Accent 2" w:uiPriority="66"/>
+    <w:lsdException w:name="Medium Grid 1 Accent 2" w:uiPriority="67"/>
+    <w:lsdException w:name="Medium Grid 2 Accent 2" w:uiPriority="68"/>
+    <w:lsdException w:name="Medium Grid 3 Accent 2" w:uiPriority="69"/>
+    <w:lsdException w:name="Dark List Accent 2" w:uiPriority="70"/>
+    <w:lsdException w:name="Colorful Shading Accent 2" w:uiPriority="71"/>
+    <w:lsdException w:name="Colorful List Accent 2" w:uiPriority="72"/>
+    <w:lsdException w:name="Colorful Grid Accent 2" w:uiPriority="73"/>
+    <w:lsdException w:name="Light Shading Accent 3" w:uiPriority="60"/>
+    <w:lsdException w:name="Light List Accent 3" w:uiPriority="61"/>
+    <w:lsdException w:name="Light Grid Accent 3" w:uiPriority="62"/>
+    <w:lsdException w:name="Medium Shading 1 Accent 3" w:uiPriority="63"/>
+    <w:lsdException w:name="Medium Shading 2 Accent 3" w:uiPriority="64"/>
+    <w:lsdException w:name="Medium List 1 Accent 3" w:uiPriority="65"/>
+    <w:lsdException w:name="Medium List 2 Accent 3" w:uiPriority="66"/>
+    <w:lsdException w:name="Medium Grid 1 Accent 3" w:uiPriority="67"/>
+    <w:lsdException w:name="Medium Grid 2 Accent 3" w:uiPriority="68"/>
+    <w:lsdException w:name="Medium Grid 3 Accent 3" w:uiPriority="69"/>
+    <w:lsdException w:name="Dark List Accent 3" w:uiPriority="70"/>
+    <w:lsdException w:name="Colorful Shading Accent 3" w:uiPriority="71"/>
+    <w:lsdException w:name="Colorful List Accent 3" w:uiPriority="72"/>
+    <w:lsdException w:name="Colorful Grid Accent 3" w:uiPriority="73"/>
+    <w:lsdException w:name="Light Shading Accent 4" w:uiPriority="60"/>
+    <w:lsdException w:name="Light List Accent 4" w:uiPriority="61"/>
+    <w:lsdException w:name="Light Grid Accent 4" w:uiPriority="62"/>
+    <w:lsdException w:name="Medium Shading 1 Accent 4" w:uiPriority="63"/>
+    <w:lsdException w:name="Medium Shading 2 Accent 4" w:uiPriority="64"/>
+    <w:lsdException w:name="Medium List 1 Accent 4" w:uiPriority="65"/>
+    <w:lsdException w:name="Medium List 2 Accent 4" w:uiPriority="66"/>
+    <w:lsdException w:name="Medium Grid 1 Accent 4" w:uiPriority="67"/>
+    <w:lsdException w:name="Medium Grid 2 Accent 4" w:uiPriority="68"/>
+    <w:lsdException w:name="Medium Grid 3 Accent 4" w:uiPriority="69"/>
+    <w:lsdException w:name="Dark List Accent 4" w:uiPriority="70"/>
+    <w:lsdException w:name="Colorful Shading Accent 4" w:uiPriority="71"/>
+    <w:lsdException w:name="Colorful List Accent 4" w:uiPriority="72"/>
+    <w:lsdException w:name="Colorful Grid Accent 4" w:uiPriority="73"/>
+    <w:lsdException w:name="Light Shading Accent 5" w:uiPriority="60"/>
+    <w:lsdException w:name="Light List Accent 5" w:uiPriority="61"/>
+    <w:lsdException w:name="Light Grid Accent 5" w:uiPriority="62"/>
+    <w:lsdException w:name="Medium Shading 1 Accent 5" w:uiPriority="63"/>
+    <w:lsdException w:name="Medium Shading 2 Accent 5" w:uiPriority="64"/>
+    <w:lsdException w:name="Medium List 1 Accent 5" w:uiPriority="65"/>
+    <w:lsdException w:name="Medium List 2 Accent 5" w:uiPriority="66"/>
+    <w:lsdException w:name="Medium Grid 1 Accent 5" w:uiPriority="67"/>
+    <w:lsdException w:name="Medium Grid 2 Accent 5" w:uiPriority="68"/>
+    <w:lsdException w:name="Medium Grid 3 Accent 5" w:uiPriority="69"/>
+    <w:lsdException w:name="Dark List Accent 5" w:uiPriority="70"/>
+    <w:lsdException w:name="Colorful Shading Accent 5" w:uiPriority="71"/>
+    <w:lsdException w:name="Colorful List Accent 5" w:uiPriority="72"/>
+    <w:lsdException w:name="Colorful Grid Accent 5" w:uiPriority="73"/>
+    <w:lsdException w:name="Light Shading Accent 6" w:uiPriority="60"/>
+    <w:lsdException w:name="Light List Accent 6" w:uiPriority="61"/>
+    <w:lsdException w:name="Light Grid Accent 6" w:uiPriority="62"/>
+    <w:lsdException w:name="Medium Shading 1 Accent 6" w:uiPriority="63"/>
+    <w:lsdException w:name="Medium Shading 2 Accent 6" w:uiPriority="64"/>
+    <w:lsdException w:name="Medium List 1 Accent 6" w:uiPriority="65"/>
+    <w:lsdException w:name="Medium List 2 Accent 6" w:uiPriority="66"/>
+    <w:lsdException w:name="Medium Grid 1 Accent 6" w:uiPriority="67"/>
+    <w:lsdException w:name="Medium Grid 2 Accent 6" w:uiPriority="68"/>
+    <w:lsdException w:name="Medium Grid 3 Accent 6" w:uiPriority="69"/>
+    <w:lsdException w:name="Dark List Accent 6" w:uiPriority="70"/>
+    <w:lsdException w:name="Colorful Shading Accent 6" w:uiPriority="71"/>
+    <w:lsdException w:name="Colorful List Accent 6" w:uiPriority="72"/>
+    <w:lsdException w:name="Colorful Grid Accent 6" w:uiPriority="73"/>
+    <w:lsdException w:name="Subtle Emphasis" w:uiPriority="19" w:qFormat="1"/>
+    <w:lsdException w:name="Intense Emphasis" w:uiPriority="21" w:qFormat="1"/>
+    <w:lsdException w:name="Subtle Reference" w:uiPriority="31" w:qFormat="1"/>
+    <w:lsdException w:name="Intense Reference" w:uiPriority="32" w:qFormat="1"/>
+    <w:lsdException w:name="Book Title" w:uiPriority="33" w:qFormat="1"/>
+    <w:lsdException w:name="Bibliography" w:semiHidden="1" w:uiPriority="37" w:unhideWhenUsed="1"/>
+    <w:lsdException w:name="TOC Heading" w:semiHidden="1" w:uiPriority="39" w:unhideWhenUsed="1" w:qFormat="1"/>
+    <w:lsdException w:name="Plain Table 1" w:uiPriority="41"/>
+    <w:lsdException w:name="Plain Table 2" w:uiPriority="42"/>
+    <w:lsdException w:name="Plain Table 3" w:uiPriority="43"/>
+    <w:lsdException w:name="Plain Table 4" w:uiPriority="44"/>
+    <w:lsdException w:name="Plain Table 5" w:uiPriority="45"/>
+    <w:lsdException w:name="Grid Table Light" w:uiPriority="40"/>
+    <w:lsdException w:name="Grid Table 1 Light" w:uiPriority="46"/>
+    <w:lsdException w:name="Grid Table 2" w:uiPriority="47"/>
+    <w:lsdException w:name="Grid Table 3" w:uiPriority="48"/>
+    <w:lsdException w:name="Grid Table 4" w:uiPriority="49"/>
+    <w:lsdException w:name="Grid Table 5 Dark" w:uiPriority="50"/>
+    <w:lsdException w:name="Grid Table 6 Colorful" w:uiPriority="51"/>
+    <w:lsdException w:name="Grid Table 7 Colorful" w:uiPriority="52"/>
+    <w:lsdException w:name="Grid Table 1 Light Accent 1" w:uiPriority="46"/>
+    <w:lsdException w:name="Grid Table 2 Accent 1" w:uiPriority="47"/>
+    <w:lsdException w:name="Grid Table 3 Accent 1" w:uiPriority="48"/>
+    <w:lsdException w:name="Grid Table 4 Accent 1" w:uiPriority="49"/>
+    <w:lsdException w:name="Grid Table 5 Dark Accent 1" w:uiPriority="50"/>
+    <w:lsdException w:name="Grid Table 6 Colorful Accent 1" w:uiPriority="51"/>
+    <w:lsdException w:name="Grid Table 7 Colorful Accent 1" w:uiPriority="52"/>
+    <w:lsdException w:name="Grid Table 1 Light Accent 2" w:uiPriority="46"/>
+    <w:lsdException w:name="Grid Table 2 Accent 2" w:uiPriority="47"/>
+    <w:lsdException w:name="Grid Table 3 Accent 2" w:uiPriority="48"/>
+    <w:lsdException w:name="Grid Table 4 Accent 2" w:uiPriority="49"/>
+    <w:lsdException w:name="Grid Table 5 Dark Accent 2" w:uiPriority="50"/>
+    <w:lsdException w:name="Grid Table 6 Colorful Accent 2" w:uiPriority="51"/>
+    <w:lsdException w:name="Grid Table 7 Colorful Accent 2" w:uiPriority="52"/>
+    <w:lsdException w:name="Grid Table 1 Light Accent 3" w:uiPriority="46"/>
+    <w:lsdException w:name="Grid Table 2 Accent 3" w:uiPriority="47"/>
+    <w:lsdException w:name="Grid Table 3 Accent 3" w:uiPriority="48"/>
+    <w:lsdException w:name="Grid Table 4 Accent 3" w:uiPriority="49"/>
+    <w:lsdException w:name="Grid Table 5 Dark Accent 3" w:uiPriority="50"/>
+    <w:lsdException w:name="Grid Table 6 Colorful Accent 3" w:uiPriority="51"/>
+    <w:lsdException w:name="Grid Table 7 Colorful Accent 3" w:uiPriority="52"/>
+    <w:lsdException w:name="Grid Table 1 Light Accent 4" w:uiPriority="46"/>
+    <w:lsdException w:name="Grid Table 2 Accent 4" w:uiPriority="47"/>
+    <w:lsdException w:name="Grid Table 3 Accent 4" w:uiPriority="48"/>
+    <w:lsdException w:name="Grid Table 4 Accent 4" w:uiPriority="49"/>
+    <w:lsdException w:name="Grid Table 5 Dark Accent 4" w:uiPriority="50"/>
+    <w:lsdException w:name="Grid Table 6 Colorful Accent 4" w:uiPriority="51"/>
+    <w:lsdException w:name="Grid Table 7 Colorful Accent 4" w:uiPriority="52"/>
+    <w:lsdException w:name="Grid Table 1 Light Accent 5" w:uiPriority="46"/>
+    <w:lsdException w:name="Grid Table 2 Accent 5" w:uiPriority="47"/>
+    <w:lsdException w:name="Grid Table 3 Accent 5" w:uiPriority="48"/>
+    <w:lsdException w:name="Grid Table 4 Accent 5" w:uiPriority="49"/>
+    <w:lsdException w:name="Grid Table 5 Dark Accent 5" w:uiPriority="50"/>
+    <w:lsdException w:name="Grid Table 6 Colorful Accent 5" w:uiPriority="51"/>
+    <w:lsdException w:name="Grid Table 7 Colorful Accent 5" w:uiPriority="52"/>
+    <w:lsdException w:name="Grid Table 1 Light Accent 6" w:uiPriority="46"/>
+    <w:lsdException w:name="Grid Table 2 Accent 6" w:uiPriority="47"/>
+    <w:lsdException w:name="Grid Table 3 Accent 6" w:uiPriority="48"/>
+    <w:lsdException w:name="Grid Table 4 Accent 6" w:uiPriority="49"/>
+    <w:lsdException w:name="Grid Table 5 Dark Accent 6" w:uiPriority="50"/>
+    <w:lsdException w:name="Grid Table 6 Colorful Accent 6" w:uiPriority="51"/>
+    <w:lsdException w:name="Grid Table 7 Colorful Accent 6" w:uiPriority="52"/>
+    <w:lsdException w:name="List Table 1 Light" w:uiPriority="46"/>
+    <w:lsdException w:name="List Table 2" w:uiPriority="47"/>
+    <w:lsdException w:name="List Table 3" w:uiPriority="48"/>
+    <w:lsdException w:name="List Table 4" w:uiPriority="49"/>
+    <w:lsdException w:name="List Table 5 Dark" w:uiPriority="50"/>
+    <w:lsdException w:name="List Table 6 Colorful" w:uiPriority="51"/>
+    <w:lsdException w:name="List Table 7 Colorful" w:uiPriority="52"/>
+    <w:lsdException w:name="List Table 1 Light Accent 1" w:uiPriority="46"/>
+    <w:lsdException w:name="List Table 2 Accent 1" w:uiPriority="47"/>
+    <w:lsdException w:name="List Table 3 Accent 1" w:uiPriority="48"/>
+    <w:lsdException w:name="List Table 4 Accent 1" w:uiPriority="49"/>
+    <w:lsdException w:name="List Table 5 Dark Accent 1" w:uiPriority="50"/>
+    <w:lsdException w:name="List Table 6 Colorful Accent 1" w:uiPriority="51"/>
+    <w:lsdException w:name="List Table 7 Colorful Accent 1" w:uiPriority="52"/>
+    <w:lsdException w:name="List Table 1 Light Accent 2" w:uiPriority="46"/>
+    <w:lsdException w:name="List Table 2 Accent 2" w:uiPriority="47"/>
+    <w:lsdException w:name="List Table 3 Accent 2" w:uiPriority="48"/>
+    <w:lsdException w:name="List Table 4 Accent 2" w:uiPriority="49"/>
+    <w:lsdException w:name="List Table 5 Dark Accent 2" w:uiPriority="50"/>
+    <w:lsdException w:name="List Table 6 Colorful Accent 2" w:uiPriority="51"/>
+    <w:lsdException w:name="List Table 7 Colorful Accent 2" w:uiPriority="52"/>
+    <w:lsdException w:name="List Table 1 Light Accent 3" w:uiPriority="46"/>
+    <w:lsdException w:name="List Table 2 Accent 3" w:uiPriority="47"/>
+    <w:lsdException w:name="List Table 3 Accent 3" w:uiPriority="48"/>
+    <w:lsdException w:name="List Table 4 Accent 3" w:uiPriority="49"/>
+    <w:lsdException w:name="List Table 5 Dark Accent 3" w:uiPriority="50"/>
+    <w:lsdException w:name="List Table 6 Colorful Accent 3" w:uiPriority="51"/>
+    <w:lsdException w:name="List Table 7 Colorful Accent 3" w:uiPriority="52"/>
+    <w:lsdException w:name="List Table 1 Light Accent 4" w:uiPriority="46"/>
+    <w:lsdException w:name="List Table 2 Accent 4" w:uiPriority="47"/>
+    <w:lsdException w:name="List Table 3 Accent 4" w:uiPriority="48"/>
+    <w:lsdException w:name="List Table 4 Accent 4" w:uiPriority="49"/>
+    <w:lsdException w:name="List Table 5 Dark Accent 4" w:uiPriority="50"/>
+    <w:lsdException w:name="List Table 6 Colorful Accent 4" w:uiPriority="51"/>
+    <w:lsdException w:name="List Table 7 Colorful Accent 4" w:uiPriority="52"/>
+    <w:lsdException w:name="List Table 1 Light Accent 5" w:uiPriority="46"/>
+    <w:lsdException w:name="List Table 2 Accent 5" w:uiPriority="47"/>
+    <w:lsdException w:name="List Table 3 Accent 5" w:uiPriority="48"/>
+    <w:lsdException w:name="List Table 4 Accent 5" w:uiPriority="49"/>
+    <w:lsdException w:name="List Table 5 Dark Accent 5" w:uiPriority="50"/>
+    <w:lsdException w:name="List Table 6 Colorful Accent 5" w:uiPriority="51"/>
+    <w:lsdException w:name="List Table 7 Colorful Accent 5" w:uiPriority="52"/>
+    <w:lsdException w:name="List Table 1 Light Accent 6" w:uiPriority="46"/>
+    <w:lsdException w:name="List Table 2 Accent 6" w:uiPriority="47"/>
+    <w:lsdException w:name="List Table 3 Accent 6" w:uiPriority="48"/>
+    <w:lsdException w:name="List Table 4 Accent 6" w:uiPriority="49"/>
+    <w:lsdException w:name="List Table 5 Dark Accent 6" w:uiPriority="50"/>
+    <w:lsdException w:name="List Table 6 Colorful Accent 6" w:uiPriority="51"/>
+    <w:lsdException w:name="List Table 7 Colorful Accent 6" w:uiPriority="52"/>
+    <w:lsdException w:name="Mention" w:semiHidden="1" w:unhideWhenUsed="1"/>
+    <w:lsdException w:name="Smart Hyperlink" w:semiHidden="1" w:unhideWhenUsed="1"/>
+    <w:lsdException w:name="Hashtag" w:semiHidden="1" w:unhideWhenUsed="1"/>
+    <w:lsdException w:name="Unresolved Mention" w:semiHidden="1" w:unhideWhenUsed="1"/>
+    <w:lsdException w:name="Smart Link" w:semiHidden="1" w:unhideWhenUsed="1"/>
+  </w:latentStyles>
+  <w:style w:type="paragraph" w:default="1" w:styleId="Normal">
+    <w:name w:val="Normal"/>
+    <w:qFormat/>
   </w:style>
-  <w:style w:type="paragraph" w:styleId="Normal" w:default="1">
-    <w:name w:val="normal"/>
-  </w:style>
-  <w:style w:type="paragraph" w:styleId="Heading1">
+  <w:style w:type="paragraph" w:styleId="Ttulo1">
     <w:name w:val="heading 1"/>
     <w:basedOn w:val="Normal"/>
     <w:next w:val="Normal"/>
+    <w:uiPriority w:val="9"/>
+    <w:qFormat/>
     <w:pPr>
-      <w:keepNext w:val="1"/>
-      <w:keepLines w:val="1"/>
-      <w:pageBreakBefore w:val="0"/>
-      <w:spacing w:after="120" w:before="400" w:lineRule="auto"/>
+      <w:keepNext/>
+      <w:keepLines/>
+      <w:spacing w:before="400" w:after="120"/>
+      <w:outlineLvl w:val="0"/>
     </w:pPr>
     <w:rPr>
       <w:sz w:val="40"/>
       <w:szCs w:val="40"/>
     </w:rPr>
   </w:style>
-  <w:style w:type="paragraph" w:styleId="Heading2">
+  <w:style w:type="paragraph" w:styleId="Ttulo2">
     <w:name w:val="heading 2"/>
     <w:basedOn w:val="Normal"/>
     <w:next w:val="Normal"/>
+    <w:uiPriority w:val="9"/>
+    <w:semiHidden/>
+    <w:unhideWhenUsed/>
+    <w:qFormat/>
     <w:pPr>
-      <w:keepNext w:val="1"/>
-      <w:keepLines w:val="1"/>
-      <w:pageBreakBefore w:val="0"/>
-      <w:spacing w:after="120" w:before="360" w:lineRule="auto"/>
+      <w:keepNext/>
+      <w:keepLines/>
+      <w:spacing w:before="360" w:after="120"/>
+      <w:outlineLvl w:val="1"/>
     </w:pPr>
     <w:rPr>
-      <w:b w:val="0"/>
-      <w:bCs w:val="0"/>
       <w:sz w:val="32"/>
       <w:szCs w:val="32"/>
     </w:rPr>
   </w:style>
-  <w:style w:type="paragraph" w:styleId="Heading3">
+  <w:style w:type="paragraph" w:styleId="Ttulo3">
     <w:name w:val="heading 3"/>
     <w:basedOn w:val="Normal"/>
     <w:next w:val="Normal"/>
+    <w:uiPriority w:val="9"/>
+    <w:semiHidden/>
+    <w:unhideWhenUsed/>
+    <w:qFormat/>
     <w:pPr>
-      <w:keepNext w:val="1"/>
-      <w:keepLines w:val="1"/>
-      <w:pageBreakBefore w:val="0"/>
-      <w:spacing w:after="80" w:before="320" w:lineRule="auto"/>
+      <w:keepNext/>
+      <w:keepLines/>
+      <w:spacing w:before="320" w:after="80"/>
+      <w:outlineLvl w:val="2"/>
     </w:pPr>
     <w:rPr>
-      <w:b w:val="0"/>
-      <w:bCs w:val="0"/>
       <w:color w:val="434343"/>
       <w:sz w:val="28"/>
       <w:szCs w:val="28"/>
     </w:rPr>
   </w:style>
-  <w:style w:type="paragraph" w:styleId="Heading4">
+  <w:style w:type="paragraph" w:styleId="Ttulo4">
     <w:name w:val="heading 4"/>
     <w:basedOn w:val="Normal"/>
     <w:next w:val="Normal"/>
+    <w:uiPriority w:val="9"/>
+    <w:semiHidden/>
+    <w:unhideWhenUsed/>
+    <w:qFormat/>
     <w:pPr>
-      <w:keepNext w:val="1"/>
-      <w:keepLines w:val="1"/>
-      <w:pageBreakBefore w:val="0"/>
-      <w:spacing w:after="80" w:before="280" w:lineRule="auto"/>
+      <w:keepNext/>
+      <w:keepLines/>
+      <w:spacing w:before="280" w:after="80"/>
+      <w:outlineLvl w:val="3"/>
     </w:pPr>
     <w:rPr>
       <w:color w:val="666666"/>
@@ -3256,69 +3234,110 @@
       <w:szCs w:val="24"/>
     </w:rPr>
   </w:style>
-  <w:style w:type="paragraph" w:styleId="Heading5">
+  <w:style w:type="paragraph" w:styleId="Ttulo5">
     <w:name w:val="heading 5"/>
     <w:basedOn w:val="Normal"/>
     <w:next w:val="Normal"/>
+    <w:uiPriority w:val="9"/>
+    <w:semiHidden/>
+    <w:unhideWhenUsed/>
+    <w:qFormat/>
     <w:pPr>
-      <w:keepNext w:val="1"/>
-      <w:keepLines w:val="1"/>
-      <w:pageBreakBefore w:val="0"/>
-      <w:spacing w:after="80" w:before="240" w:lineRule="auto"/>
+      <w:keepNext/>
+      <w:keepLines/>
+      <w:spacing w:before="240" w:after="80"/>
+      <w:outlineLvl w:val="4"/>
     </w:pPr>
     <w:rPr>
       <w:color w:val="666666"/>
-      <w:sz w:val="22"/>
-      <w:szCs w:val="22"/>
     </w:rPr>
   </w:style>
-  <w:style w:type="paragraph" w:styleId="Heading6">
+  <w:style w:type="paragraph" w:styleId="Ttulo6">
     <w:name w:val="heading 6"/>
     <w:basedOn w:val="Normal"/>
     <w:next w:val="Normal"/>
+    <w:uiPriority w:val="9"/>
+    <w:semiHidden/>
+    <w:unhideWhenUsed/>
+    <w:qFormat/>
     <w:pPr>
-      <w:keepNext w:val="1"/>
-      <w:keepLines w:val="1"/>
-      <w:pageBreakBefore w:val="0"/>
-      <w:spacing w:after="80" w:before="240" w:lineRule="auto"/>
+      <w:keepNext/>
+      <w:keepLines/>
+      <w:spacing w:before="240" w:after="80"/>
+      <w:outlineLvl w:val="5"/>
     </w:pPr>
     <w:rPr>
-      <w:i w:val="1"/>
-      <w:iCs w:val="1"/>
+      <w:i/>
+      <w:iCs/>
       <w:color w:val="666666"/>
-      <w:sz w:val="22"/>
-      <w:szCs w:val="22"/>
     </w:rPr>
   </w:style>
-  <w:style w:type="paragraph" w:styleId="Title">
+  <w:style w:type="character" w:default="1" w:styleId="Fontepargpadro">
+    <w:name w:val="Default Paragraph Font"/>
+    <w:uiPriority w:val="1"/>
+    <w:semiHidden/>
+    <w:unhideWhenUsed/>
+  </w:style>
+  <w:style w:type="table" w:default="1" w:styleId="Tabelanormal">
+    <w:name w:val="Normal Table"/>
+    <w:uiPriority w:val="99"/>
+    <w:semiHidden/>
+    <w:unhideWhenUsed/>
+    <w:tblPr>
+      <w:tblInd w:w="0" w:type="dxa"/>
+      <w:tblCellMar>
+        <w:top w:w="0" w:type="dxa"/>
+        <w:left w:w="108" w:type="dxa"/>
+        <w:bottom w:w="0" w:type="dxa"/>
+        <w:right w:w="108" w:type="dxa"/>
+      </w:tblCellMar>
+    </w:tblPr>
+  </w:style>
+  <w:style w:type="numbering" w:default="1" w:styleId="Semlista">
+    <w:name w:val="No List"/>
+    <w:uiPriority w:val="99"/>
+    <w:semiHidden/>
+    <w:unhideWhenUsed/>
+  </w:style>
+  <w:style w:type="table" w:customStyle="1" w:styleId="TableNormal">
+    <w:name w:val="TableNormal"/>
+    <w:tblPr>
+      <w:tblCellMar>
+        <w:top w:w="100" w:type="dxa"/>
+        <w:left w:w="100" w:type="dxa"/>
+        <w:bottom w:w="100" w:type="dxa"/>
+        <w:right w:w="100" w:type="dxa"/>
+      </w:tblCellMar>
+    </w:tblPr>
+  </w:style>
+  <w:style w:type="paragraph" w:styleId="Ttulo">
     <w:name w:val="Title"/>
     <w:basedOn w:val="Normal"/>
     <w:next w:val="Normal"/>
+    <w:uiPriority w:val="10"/>
+    <w:qFormat/>
     <w:pPr>
-      <w:keepNext w:val="1"/>
-      <w:keepLines w:val="1"/>
-      <w:pageBreakBefore w:val="0"/>
-      <w:spacing w:after="60" w:before="0" w:lineRule="auto"/>
+      <w:keepNext/>
+      <w:keepLines/>
+      <w:spacing w:after="60"/>
     </w:pPr>
     <w:rPr>
       <w:sz w:val="52"/>
       <w:szCs w:val="52"/>
     </w:rPr>
   </w:style>
-  <w:style w:type="paragraph" w:styleId="Subtitle">
+  <w:style w:type="paragraph" w:styleId="Subttulo">
     <w:name w:val="Subtitle"/>
     <w:basedOn w:val="Normal"/>
     <w:next w:val="Normal"/>
+    <w:uiPriority w:val="11"/>
+    <w:qFormat/>
     <w:pPr>
-      <w:keepNext w:val="1"/>
-      <w:keepLines w:val="1"/>
-      <w:pageBreakBefore w:val="0"/>
-      <w:spacing w:after="320" w:before="0" w:lineRule="auto"/>
+      <w:keepNext/>
+      <w:keepLines/>
+      <w:spacing w:after="320"/>
     </w:pPr>
     <w:rPr>
-      <w:rFonts w:ascii="Arial" w:cs="Arial" w:eastAsia="Arial" w:hAnsi="Arial"/>
-      <w:i w:val="0"/>
-      <w:iCs w:val="0"/>
       <w:color w:val="666666"/>
       <w:sz w:val="30"/>
       <w:szCs w:val="30"/>

</xml_diff>